<commit_message>
preparation for Play Store
</commit_message>
<xml_diff>
--- a/GRAVITY MAZE GDD.docx
+++ b/GRAVITY MAZE GDD.docx
@@ -88,7 +88,7 @@
             </w:rPr>
             <w:fldChar w:fldCharType="separate"/>
           </w:r>
-          <w:hyperlink w:anchor="_Toc63844769" w:history="1">
+          <w:hyperlink w:anchor="_Toc63846022" w:history="1">
             <w:r>
               <w:rPr>
                 <w:rStyle w:val="Hyperlink"/>
@@ -116,7 +116,7 @@
                 <w:noProof/>
                 <w:webHidden/>
               </w:rPr>
-              <w:instrText xml:space="preserve"> PAGEREF _Toc63844769 \h </w:instrText>
+              <w:instrText xml:space="preserve"> PAGEREF _Toc63846022 \h </w:instrText>
             </w:r>
             <w:r>
               <w:rPr>
@@ -157,13 +157,82 @@
               <w:noProof/>
             </w:rPr>
           </w:pPr>
-          <w:hyperlink w:anchor="_Toc63844770" w:history="1">
+          <w:hyperlink w:anchor="_Toc63846023" w:history="1">
             <w:r>
               <w:rPr>
                 <w:rStyle w:val="Hyperlink"/>
                 <w:noProof/>
                 <w:lang w:val="en-US"/>
               </w:rPr>
+              <w:t>Playing</w:t>
+            </w:r>
+            <w:r>
+              <w:rPr>
+                <w:noProof/>
+                <w:webHidden/>
+              </w:rPr>
+              <w:tab/>
+            </w:r>
+            <w:r>
+              <w:rPr>
+                <w:noProof/>
+                <w:webHidden/>
+              </w:rPr>
+              <w:fldChar w:fldCharType="begin"/>
+            </w:r>
+            <w:r>
+              <w:rPr>
+                <w:noProof/>
+                <w:webHidden/>
+              </w:rPr>
+              <w:instrText xml:space="preserve"> PAGEREF _Toc63846023 \h </w:instrText>
+            </w:r>
+            <w:r>
+              <w:rPr>
+                <w:noProof/>
+                <w:webHidden/>
+              </w:rPr>
+            </w:r>
+            <w:r>
+              <w:rPr>
+                <w:noProof/>
+                <w:webHidden/>
+              </w:rPr>
+              <w:fldChar w:fldCharType="separate"/>
+            </w:r>
+            <w:r>
+              <w:rPr>
+                <w:noProof/>
+                <w:webHidden/>
+              </w:rPr>
+              <w:t>2</w:t>
+            </w:r>
+            <w:r>
+              <w:rPr>
+                <w:noProof/>
+                <w:webHidden/>
+              </w:rPr>
+              <w:fldChar w:fldCharType="end"/>
+            </w:r>
+          </w:hyperlink>
+        </w:p>
+        <w:p>
+          <w:pPr>
+            <w:pStyle w:val="Sumrio1"/>
+            <w:tabs>
+              <w:tab w:val="right" w:leader="dot" w:pos="8494"/>
+            </w:tabs>
+            <w:rPr>
+              <w:noProof/>
+            </w:rPr>
+          </w:pPr>
+          <w:hyperlink w:anchor="_Toc63846024" w:history="1">
+            <w:r>
+              <w:rPr>
+                <w:rStyle w:val="Hyperlink"/>
+                <w:noProof/>
+                <w:lang w:val="en-US"/>
+              </w:rPr>
               <w:t>Enemies</w:t>
             </w:r>
             <w:r>
@@ -185,7 +254,7 @@
                 <w:noProof/>
                 <w:webHidden/>
               </w:rPr>
-              <w:instrText xml:space="preserve"> PAGEREF _Toc63844770 \h </w:instrText>
+              <w:instrText xml:space="preserve"> PAGEREF _Toc63846024 \h </w:instrText>
             </w:r>
             <w:r>
               <w:rPr>
@@ -226,7 +295,7 @@
               <w:noProof/>
             </w:rPr>
           </w:pPr>
-          <w:hyperlink w:anchor="_Toc63844771" w:history="1">
+          <w:hyperlink w:anchor="_Toc63846025" w:history="1">
             <w:r>
               <w:rPr>
                 <w:rStyle w:val="Hyperlink"/>
@@ -254,7 +323,7 @@
                 <w:noProof/>
                 <w:webHidden/>
               </w:rPr>
-              <w:instrText xml:space="preserve"> PAGEREF _Toc63844771 \h </w:instrText>
+              <w:instrText xml:space="preserve"> PAGEREF _Toc63846025 \h </w:instrText>
             </w:r>
             <w:r>
               <w:rPr>
@@ -295,7 +364,7 @@
               <w:noProof/>
             </w:rPr>
           </w:pPr>
-          <w:hyperlink w:anchor="_Toc63844772" w:history="1">
+          <w:hyperlink w:anchor="_Toc63846026" w:history="1">
             <w:r>
               <w:rPr>
                 <w:rStyle w:val="Hyperlink"/>
@@ -323,7 +392,7 @@
                 <w:noProof/>
                 <w:webHidden/>
               </w:rPr>
-              <w:instrText xml:space="preserve"> PAGEREF _Toc63844772 \h </w:instrText>
+              <w:instrText xml:space="preserve"> PAGEREF _Toc63846026 \h </w:instrText>
             </w:r>
             <w:r>
               <w:rPr>
@@ -343,7 +412,7 @@
                 <w:noProof/>
                 <w:webHidden/>
               </w:rPr>
-              <w:t>2</w:t>
+              <w:t>3</w:t>
             </w:r>
             <w:r>
               <w:rPr>
@@ -364,7 +433,7 @@
               <w:noProof/>
             </w:rPr>
           </w:pPr>
-          <w:hyperlink w:anchor="_Toc63844773" w:history="1">
+          <w:hyperlink w:anchor="_Toc63846027" w:history="1">
             <w:r>
               <w:rPr>
                 <w:rStyle w:val="Hyperlink"/>
@@ -392,7 +461,7 @@
                 <w:noProof/>
                 <w:webHidden/>
               </w:rPr>
-              <w:instrText xml:space="preserve"> PAGEREF _Toc63844773 \h </w:instrText>
+              <w:instrText xml:space="preserve"> PAGEREF _Toc63846027 \h </w:instrText>
             </w:r>
             <w:r>
               <w:rPr>
@@ -412,7 +481,7 @@
                 <w:noProof/>
                 <w:webHidden/>
               </w:rPr>
-              <w:t>2</w:t>
+              <w:t>3</w:t>
             </w:r>
             <w:r>
               <w:rPr>
@@ -433,7 +502,7 @@
               <w:noProof/>
             </w:rPr>
           </w:pPr>
-          <w:hyperlink w:anchor="_Toc63844774" w:history="1">
+          <w:hyperlink w:anchor="_Toc63846028" w:history="1">
             <w:r>
               <w:rPr>
                 <w:rStyle w:val="Hyperlink"/>
@@ -461,7 +530,7 @@
                 <w:noProof/>
                 <w:webHidden/>
               </w:rPr>
-              <w:instrText xml:space="preserve"> PAGEREF _Toc63844774 \h </w:instrText>
+              <w:instrText xml:space="preserve"> PAGEREF _Toc63846028 \h </w:instrText>
             </w:r>
             <w:r>
               <w:rPr>
@@ -481,7 +550,7 @@
                 <w:noProof/>
                 <w:webHidden/>
               </w:rPr>
-              <w:t>2</w:t>
+              <w:t>3</w:t>
             </w:r>
             <w:r>
               <w:rPr>
@@ -502,7 +571,7 @@
               <w:noProof/>
             </w:rPr>
           </w:pPr>
-          <w:hyperlink w:anchor="_Toc63844775" w:history="1">
+          <w:hyperlink w:anchor="_Toc63846029" w:history="1">
             <w:r>
               <w:rPr>
                 <w:rStyle w:val="Hyperlink"/>
@@ -530,7 +599,7 @@
                 <w:noProof/>
                 <w:webHidden/>
               </w:rPr>
-              <w:instrText xml:space="preserve"> PAGEREF _Toc63844775 \h </w:instrText>
+              <w:instrText xml:space="preserve"> PAGEREF _Toc63846029 \h </w:instrText>
             </w:r>
             <w:r>
               <w:rPr>
@@ -550,7 +619,7 @@
                 <w:noProof/>
                 <w:webHidden/>
               </w:rPr>
-              <w:t>2</w:t>
+              <w:t>4</w:t>
             </w:r>
             <w:r>
               <w:rPr>
@@ -571,7 +640,7 @@
               <w:noProof/>
             </w:rPr>
           </w:pPr>
-          <w:hyperlink w:anchor="_Toc63844776" w:history="1">
+          <w:hyperlink w:anchor="_Toc63846030" w:history="1">
             <w:r>
               <w:rPr>
                 <w:rStyle w:val="Hyperlink"/>
@@ -599,7 +668,7 @@
                 <w:noProof/>
                 <w:webHidden/>
               </w:rPr>
-              <w:instrText xml:space="preserve"> PAGEREF _Toc63844776 \h </w:instrText>
+              <w:instrText xml:space="preserve"> PAGEREF _Toc63846030 \h </w:instrText>
             </w:r>
             <w:r>
               <w:rPr>
@@ -619,7 +688,7 @@
                 <w:noProof/>
                 <w:webHidden/>
               </w:rPr>
-              <w:t>2</w:t>
+              <w:t>4</w:t>
             </w:r>
             <w:r>
               <w:rPr>
@@ -640,7 +709,7 @@
               <w:noProof/>
             </w:rPr>
           </w:pPr>
-          <w:hyperlink w:anchor="_Toc63844777" w:history="1">
+          <w:hyperlink w:anchor="_Toc63846031" w:history="1">
             <w:r>
               <w:rPr>
                 <w:rStyle w:val="Hyperlink"/>
@@ -668,7 +737,7 @@
                 <w:noProof/>
                 <w:webHidden/>
               </w:rPr>
-              <w:instrText xml:space="preserve"> PAGEREF _Toc63844777 \h </w:instrText>
+              <w:instrText xml:space="preserve"> PAGEREF _Toc63846031 \h </w:instrText>
             </w:r>
             <w:r>
               <w:rPr>
@@ -688,7 +757,7 @@
                 <w:noProof/>
                 <w:webHidden/>
               </w:rPr>
-              <w:t>2</w:t>
+              <w:t>4</w:t>
             </w:r>
             <w:r>
               <w:rPr>
@@ -709,7 +778,7 @@
               <w:noProof/>
             </w:rPr>
           </w:pPr>
-          <w:hyperlink w:anchor="_Toc63844778" w:history="1">
+          <w:hyperlink w:anchor="_Toc63846032" w:history="1">
             <w:r>
               <w:rPr>
                 <w:rStyle w:val="Hyperlink"/>
@@ -737,7 +806,7 @@
                 <w:noProof/>
                 <w:webHidden/>
               </w:rPr>
-              <w:instrText xml:space="preserve"> PAGEREF _Toc63844778 \h </w:instrText>
+              <w:instrText xml:space="preserve"> PAGEREF _Toc63846032 \h </w:instrText>
             </w:r>
             <w:r>
               <w:rPr>
@@ -757,7 +826,1042 @@
                 <w:noProof/>
                 <w:webHidden/>
               </w:rPr>
-              <w:t>2</w:t>
+              <w:t>5</w:t>
+            </w:r>
+            <w:r>
+              <w:rPr>
+                <w:noProof/>
+                <w:webHidden/>
+              </w:rPr>
+              <w:fldChar w:fldCharType="end"/>
+            </w:r>
+          </w:hyperlink>
+        </w:p>
+        <w:p>
+          <w:pPr>
+            <w:pStyle w:val="Sumrio2"/>
+            <w:tabs>
+              <w:tab w:val="right" w:leader="dot" w:pos="8494"/>
+            </w:tabs>
+            <w:rPr>
+              <w:noProof/>
+            </w:rPr>
+          </w:pPr>
+          <w:hyperlink w:anchor="_Toc63846033" w:history="1">
+            <w:r>
+              <w:rPr>
+                <w:rStyle w:val="Hyperlink"/>
+                <w:noProof/>
+                <w:lang w:val="en-US"/>
+              </w:rPr>
+              <w:t>Level 4</w:t>
+            </w:r>
+            <w:r>
+              <w:rPr>
+                <w:noProof/>
+                <w:webHidden/>
+              </w:rPr>
+              <w:tab/>
+            </w:r>
+            <w:r>
+              <w:rPr>
+                <w:noProof/>
+                <w:webHidden/>
+              </w:rPr>
+              <w:fldChar w:fldCharType="begin"/>
+            </w:r>
+            <w:r>
+              <w:rPr>
+                <w:noProof/>
+                <w:webHidden/>
+              </w:rPr>
+              <w:instrText xml:space="preserve"> PAGEREF _Toc63846033 \h </w:instrText>
+            </w:r>
+            <w:r>
+              <w:rPr>
+                <w:noProof/>
+                <w:webHidden/>
+              </w:rPr>
+            </w:r>
+            <w:r>
+              <w:rPr>
+                <w:noProof/>
+                <w:webHidden/>
+              </w:rPr>
+              <w:fldChar w:fldCharType="separate"/>
+            </w:r>
+            <w:r>
+              <w:rPr>
+                <w:noProof/>
+                <w:webHidden/>
+              </w:rPr>
+              <w:t>5</w:t>
+            </w:r>
+            <w:r>
+              <w:rPr>
+                <w:noProof/>
+                <w:webHidden/>
+              </w:rPr>
+              <w:fldChar w:fldCharType="end"/>
+            </w:r>
+          </w:hyperlink>
+        </w:p>
+        <w:p>
+          <w:pPr>
+            <w:pStyle w:val="Sumrio2"/>
+            <w:tabs>
+              <w:tab w:val="right" w:leader="dot" w:pos="8494"/>
+            </w:tabs>
+            <w:rPr>
+              <w:noProof/>
+            </w:rPr>
+          </w:pPr>
+          <w:hyperlink w:anchor="_Toc63846034" w:history="1">
+            <w:r>
+              <w:rPr>
+                <w:rStyle w:val="Hyperlink"/>
+                <w:noProof/>
+                <w:lang w:val="en-US"/>
+              </w:rPr>
+              <w:t>Level 5</w:t>
+            </w:r>
+            <w:r>
+              <w:rPr>
+                <w:noProof/>
+                <w:webHidden/>
+              </w:rPr>
+              <w:tab/>
+            </w:r>
+            <w:r>
+              <w:rPr>
+                <w:noProof/>
+                <w:webHidden/>
+              </w:rPr>
+              <w:fldChar w:fldCharType="begin"/>
+            </w:r>
+            <w:r>
+              <w:rPr>
+                <w:noProof/>
+                <w:webHidden/>
+              </w:rPr>
+              <w:instrText xml:space="preserve"> PAGEREF _Toc63846034 \h </w:instrText>
+            </w:r>
+            <w:r>
+              <w:rPr>
+                <w:noProof/>
+                <w:webHidden/>
+              </w:rPr>
+            </w:r>
+            <w:r>
+              <w:rPr>
+                <w:noProof/>
+                <w:webHidden/>
+              </w:rPr>
+              <w:fldChar w:fldCharType="separate"/>
+            </w:r>
+            <w:r>
+              <w:rPr>
+                <w:noProof/>
+                <w:webHidden/>
+              </w:rPr>
+              <w:t>6</w:t>
+            </w:r>
+            <w:r>
+              <w:rPr>
+                <w:noProof/>
+                <w:webHidden/>
+              </w:rPr>
+              <w:fldChar w:fldCharType="end"/>
+            </w:r>
+          </w:hyperlink>
+        </w:p>
+        <w:p>
+          <w:pPr>
+            <w:pStyle w:val="Sumrio2"/>
+            <w:tabs>
+              <w:tab w:val="right" w:leader="dot" w:pos="8494"/>
+            </w:tabs>
+            <w:rPr>
+              <w:noProof/>
+            </w:rPr>
+          </w:pPr>
+          <w:hyperlink w:anchor="_Toc63846035" w:history="1">
+            <w:r>
+              <w:rPr>
+                <w:rStyle w:val="Hyperlink"/>
+                <w:noProof/>
+                <w:lang w:val="en-US"/>
+              </w:rPr>
+              <w:t>Level 6</w:t>
+            </w:r>
+            <w:r>
+              <w:rPr>
+                <w:noProof/>
+                <w:webHidden/>
+              </w:rPr>
+              <w:tab/>
+            </w:r>
+            <w:r>
+              <w:rPr>
+                <w:noProof/>
+                <w:webHidden/>
+              </w:rPr>
+              <w:fldChar w:fldCharType="begin"/>
+            </w:r>
+            <w:r>
+              <w:rPr>
+                <w:noProof/>
+                <w:webHidden/>
+              </w:rPr>
+              <w:instrText xml:space="preserve"> PAGEREF _Toc63846035 \h </w:instrText>
+            </w:r>
+            <w:r>
+              <w:rPr>
+                <w:noProof/>
+                <w:webHidden/>
+              </w:rPr>
+            </w:r>
+            <w:r>
+              <w:rPr>
+                <w:noProof/>
+                <w:webHidden/>
+              </w:rPr>
+              <w:fldChar w:fldCharType="separate"/>
+            </w:r>
+            <w:r>
+              <w:rPr>
+                <w:noProof/>
+                <w:webHidden/>
+              </w:rPr>
+              <w:t>6</w:t>
+            </w:r>
+            <w:r>
+              <w:rPr>
+                <w:noProof/>
+                <w:webHidden/>
+              </w:rPr>
+              <w:fldChar w:fldCharType="end"/>
+            </w:r>
+          </w:hyperlink>
+        </w:p>
+        <w:p>
+          <w:pPr>
+            <w:pStyle w:val="Sumrio2"/>
+            <w:tabs>
+              <w:tab w:val="right" w:leader="dot" w:pos="8494"/>
+            </w:tabs>
+            <w:rPr>
+              <w:noProof/>
+            </w:rPr>
+          </w:pPr>
+          <w:hyperlink w:anchor="_Toc63846036" w:history="1">
+            <w:r>
+              <w:rPr>
+                <w:rStyle w:val="Hyperlink"/>
+                <w:noProof/>
+                <w:lang w:val="en-US"/>
+              </w:rPr>
+              <w:t>Level 7</w:t>
+            </w:r>
+            <w:r>
+              <w:rPr>
+                <w:noProof/>
+                <w:webHidden/>
+              </w:rPr>
+              <w:tab/>
+            </w:r>
+            <w:r>
+              <w:rPr>
+                <w:noProof/>
+                <w:webHidden/>
+              </w:rPr>
+              <w:fldChar w:fldCharType="begin"/>
+            </w:r>
+            <w:r>
+              <w:rPr>
+                <w:noProof/>
+                <w:webHidden/>
+              </w:rPr>
+              <w:instrText xml:space="preserve"> PAGEREF _Toc63846036 \h </w:instrText>
+            </w:r>
+            <w:r>
+              <w:rPr>
+                <w:noProof/>
+                <w:webHidden/>
+              </w:rPr>
+            </w:r>
+            <w:r>
+              <w:rPr>
+                <w:noProof/>
+                <w:webHidden/>
+              </w:rPr>
+              <w:fldChar w:fldCharType="separate"/>
+            </w:r>
+            <w:r>
+              <w:rPr>
+                <w:noProof/>
+                <w:webHidden/>
+              </w:rPr>
+              <w:t>7</w:t>
+            </w:r>
+            <w:r>
+              <w:rPr>
+                <w:noProof/>
+                <w:webHidden/>
+              </w:rPr>
+              <w:fldChar w:fldCharType="end"/>
+            </w:r>
+          </w:hyperlink>
+        </w:p>
+        <w:p>
+          <w:pPr>
+            <w:pStyle w:val="Sumrio2"/>
+            <w:tabs>
+              <w:tab w:val="right" w:leader="dot" w:pos="8494"/>
+            </w:tabs>
+            <w:rPr>
+              <w:noProof/>
+            </w:rPr>
+          </w:pPr>
+          <w:hyperlink w:anchor="_Toc63846037" w:history="1">
+            <w:r>
+              <w:rPr>
+                <w:rStyle w:val="Hyperlink"/>
+                <w:noProof/>
+                <w:lang w:val="en-US"/>
+              </w:rPr>
+              <w:t>Level 8</w:t>
+            </w:r>
+            <w:r>
+              <w:rPr>
+                <w:noProof/>
+                <w:webHidden/>
+              </w:rPr>
+              <w:tab/>
+            </w:r>
+            <w:r>
+              <w:rPr>
+                <w:noProof/>
+                <w:webHidden/>
+              </w:rPr>
+              <w:fldChar w:fldCharType="begin"/>
+            </w:r>
+            <w:r>
+              <w:rPr>
+                <w:noProof/>
+                <w:webHidden/>
+              </w:rPr>
+              <w:instrText xml:space="preserve"> PAGEREF _Toc63846037 \h </w:instrText>
+            </w:r>
+            <w:r>
+              <w:rPr>
+                <w:noProof/>
+                <w:webHidden/>
+              </w:rPr>
+            </w:r>
+            <w:r>
+              <w:rPr>
+                <w:noProof/>
+                <w:webHidden/>
+              </w:rPr>
+              <w:fldChar w:fldCharType="separate"/>
+            </w:r>
+            <w:r>
+              <w:rPr>
+                <w:noProof/>
+                <w:webHidden/>
+              </w:rPr>
+              <w:t>7</w:t>
+            </w:r>
+            <w:r>
+              <w:rPr>
+                <w:noProof/>
+                <w:webHidden/>
+              </w:rPr>
+              <w:fldChar w:fldCharType="end"/>
+            </w:r>
+          </w:hyperlink>
+        </w:p>
+        <w:p>
+          <w:pPr>
+            <w:pStyle w:val="Sumrio2"/>
+            <w:tabs>
+              <w:tab w:val="right" w:leader="dot" w:pos="8494"/>
+            </w:tabs>
+            <w:rPr>
+              <w:noProof/>
+            </w:rPr>
+          </w:pPr>
+          <w:hyperlink w:anchor="_Toc63846038" w:history="1">
+            <w:r>
+              <w:rPr>
+                <w:rStyle w:val="Hyperlink"/>
+                <w:noProof/>
+                <w:lang w:val="en-US"/>
+              </w:rPr>
+              <w:t>Level 9</w:t>
+            </w:r>
+            <w:r>
+              <w:rPr>
+                <w:noProof/>
+                <w:webHidden/>
+              </w:rPr>
+              <w:tab/>
+            </w:r>
+            <w:r>
+              <w:rPr>
+                <w:noProof/>
+                <w:webHidden/>
+              </w:rPr>
+              <w:fldChar w:fldCharType="begin"/>
+            </w:r>
+            <w:r>
+              <w:rPr>
+                <w:noProof/>
+                <w:webHidden/>
+              </w:rPr>
+              <w:instrText xml:space="preserve"> PAGEREF _Toc63846038 \h </w:instrText>
+            </w:r>
+            <w:r>
+              <w:rPr>
+                <w:noProof/>
+                <w:webHidden/>
+              </w:rPr>
+            </w:r>
+            <w:r>
+              <w:rPr>
+                <w:noProof/>
+                <w:webHidden/>
+              </w:rPr>
+              <w:fldChar w:fldCharType="separate"/>
+            </w:r>
+            <w:r>
+              <w:rPr>
+                <w:noProof/>
+                <w:webHidden/>
+              </w:rPr>
+              <w:t>8</w:t>
+            </w:r>
+            <w:r>
+              <w:rPr>
+                <w:noProof/>
+                <w:webHidden/>
+              </w:rPr>
+              <w:fldChar w:fldCharType="end"/>
+            </w:r>
+          </w:hyperlink>
+        </w:p>
+        <w:p>
+          <w:pPr>
+            <w:pStyle w:val="Sumrio2"/>
+            <w:tabs>
+              <w:tab w:val="right" w:leader="dot" w:pos="8494"/>
+            </w:tabs>
+            <w:rPr>
+              <w:noProof/>
+            </w:rPr>
+          </w:pPr>
+          <w:hyperlink w:anchor="_Toc63846039" w:history="1">
+            <w:r>
+              <w:rPr>
+                <w:rStyle w:val="Hyperlink"/>
+                <w:noProof/>
+                <w:lang w:val="en-US"/>
+              </w:rPr>
+              <w:t>Level 10</w:t>
+            </w:r>
+            <w:r>
+              <w:rPr>
+                <w:noProof/>
+                <w:webHidden/>
+              </w:rPr>
+              <w:tab/>
+            </w:r>
+            <w:r>
+              <w:rPr>
+                <w:noProof/>
+                <w:webHidden/>
+              </w:rPr>
+              <w:fldChar w:fldCharType="begin"/>
+            </w:r>
+            <w:r>
+              <w:rPr>
+                <w:noProof/>
+                <w:webHidden/>
+              </w:rPr>
+              <w:instrText xml:space="preserve"> PAGEREF _Toc63846039 \h </w:instrText>
+            </w:r>
+            <w:r>
+              <w:rPr>
+                <w:noProof/>
+                <w:webHidden/>
+              </w:rPr>
+            </w:r>
+            <w:r>
+              <w:rPr>
+                <w:noProof/>
+                <w:webHidden/>
+              </w:rPr>
+              <w:fldChar w:fldCharType="separate"/>
+            </w:r>
+            <w:r>
+              <w:rPr>
+                <w:noProof/>
+                <w:webHidden/>
+              </w:rPr>
+              <w:t>8</w:t>
+            </w:r>
+            <w:r>
+              <w:rPr>
+                <w:noProof/>
+                <w:webHidden/>
+              </w:rPr>
+              <w:fldChar w:fldCharType="end"/>
+            </w:r>
+          </w:hyperlink>
+        </w:p>
+        <w:p>
+          <w:pPr>
+            <w:pStyle w:val="Sumrio2"/>
+            <w:tabs>
+              <w:tab w:val="right" w:leader="dot" w:pos="8494"/>
+            </w:tabs>
+            <w:rPr>
+              <w:noProof/>
+            </w:rPr>
+          </w:pPr>
+          <w:hyperlink w:anchor="_Toc63846040" w:history="1">
+            <w:r>
+              <w:rPr>
+                <w:rStyle w:val="Hyperlink"/>
+                <w:noProof/>
+                <w:lang w:val="en-US"/>
+              </w:rPr>
+              <w:t>Level 11</w:t>
+            </w:r>
+            <w:r>
+              <w:rPr>
+                <w:noProof/>
+                <w:webHidden/>
+              </w:rPr>
+              <w:tab/>
+            </w:r>
+            <w:r>
+              <w:rPr>
+                <w:noProof/>
+                <w:webHidden/>
+              </w:rPr>
+              <w:fldChar w:fldCharType="begin"/>
+            </w:r>
+            <w:r>
+              <w:rPr>
+                <w:noProof/>
+                <w:webHidden/>
+              </w:rPr>
+              <w:instrText xml:space="preserve"> PAGEREF _Toc63846040 \h </w:instrText>
+            </w:r>
+            <w:r>
+              <w:rPr>
+                <w:noProof/>
+                <w:webHidden/>
+              </w:rPr>
+            </w:r>
+            <w:r>
+              <w:rPr>
+                <w:noProof/>
+                <w:webHidden/>
+              </w:rPr>
+              <w:fldChar w:fldCharType="separate"/>
+            </w:r>
+            <w:r>
+              <w:rPr>
+                <w:noProof/>
+                <w:webHidden/>
+              </w:rPr>
+              <w:t>9</w:t>
+            </w:r>
+            <w:r>
+              <w:rPr>
+                <w:noProof/>
+                <w:webHidden/>
+              </w:rPr>
+              <w:fldChar w:fldCharType="end"/>
+            </w:r>
+          </w:hyperlink>
+        </w:p>
+        <w:p>
+          <w:pPr>
+            <w:pStyle w:val="Sumrio2"/>
+            <w:tabs>
+              <w:tab w:val="right" w:leader="dot" w:pos="8494"/>
+            </w:tabs>
+            <w:rPr>
+              <w:noProof/>
+            </w:rPr>
+          </w:pPr>
+          <w:hyperlink w:anchor="_Toc63846041" w:history="1">
+            <w:r>
+              <w:rPr>
+                <w:rStyle w:val="Hyperlink"/>
+                <w:noProof/>
+                <w:lang w:val="en-US"/>
+              </w:rPr>
+              <w:t>Level 12</w:t>
+            </w:r>
+            <w:r>
+              <w:rPr>
+                <w:noProof/>
+                <w:webHidden/>
+              </w:rPr>
+              <w:tab/>
+            </w:r>
+            <w:r>
+              <w:rPr>
+                <w:noProof/>
+                <w:webHidden/>
+              </w:rPr>
+              <w:fldChar w:fldCharType="begin"/>
+            </w:r>
+            <w:r>
+              <w:rPr>
+                <w:noProof/>
+                <w:webHidden/>
+              </w:rPr>
+              <w:instrText xml:space="preserve"> PAGEREF _Toc63846041 \h </w:instrText>
+            </w:r>
+            <w:r>
+              <w:rPr>
+                <w:noProof/>
+                <w:webHidden/>
+              </w:rPr>
+            </w:r>
+            <w:r>
+              <w:rPr>
+                <w:noProof/>
+                <w:webHidden/>
+              </w:rPr>
+              <w:fldChar w:fldCharType="separate"/>
+            </w:r>
+            <w:r>
+              <w:rPr>
+                <w:noProof/>
+                <w:webHidden/>
+              </w:rPr>
+              <w:t>9</w:t>
+            </w:r>
+            <w:r>
+              <w:rPr>
+                <w:noProof/>
+                <w:webHidden/>
+              </w:rPr>
+              <w:fldChar w:fldCharType="end"/>
+            </w:r>
+          </w:hyperlink>
+        </w:p>
+        <w:p>
+          <w:pPr>
+            <w:pStyle w:val="Sumrio2"/>
+            <w:tabs>
+              <w:tab w:val="right" w:leader="dot" w:pos="8494"/>
+            </w:tabs>
+            <w:rPr>
+              <w:noProof/>
+            </w:rPr>
+          </w:pPr>
+          <w:hyperlink w:anchor="_Toc63846042" w:history="1">
+            <w:r>
+              <w:rPr>
+                <w:rStyle w:val="Hyperlink"/>
+                <w:noProof/>
+                <w:lang w:val="en-US"/>
+              </w:rPr>
+              <w:t>Level 13</w:t>
+            </w:r>
+            <w:r>
+              <w:rPr>
+                <w:noProof/>
+                <w:webHidden/>
+              </w:rPr>
+              <w:tab/>
+            </w:r>
+            <w:r>
+              <w:rPr>
+                <w:noProof/>
+                <w:webHidden/>
+              </w:rPr>
+              <w:fldChar w:fldCharType="begin"/>
+            </w:r>
+            <w:r>
+              <w:rPr>
+                <w:noProof/>
+                <w:webHidden/>
+              </w:rPr>
+              <w:instrText xml:space="preserve"> PAGEREF _Toc63846042 \h </w:instrText>
+            </w:r>
+            <w:r>
+              <w:rPr>
+                <w:noProof/>
+                <w:webHidden/>
+              </w:rPr>
+            </w:r>
+            <w:r>
+              <w:rPr>
+                <w:noProof/>
+                <w:webHidden/>
+              </w:rPr>
+              <w:fldChar w:fldCharType="separate"/>
+            </w:r>
+            <w:r>
+              <w:rPr>
+                <w:noProof/>
+                <w:webHidden/>
+              </w:rPr>
+              <w:t>10</w:t>
+            </w:r>
+            <w:r>
+              <w:rPr>
+                <w:noProof/>
+                <w:webHidden/>
+              </w:rPr>
+              <w:fldChar w:fldCharType="end"/>
+            </w:r>
+          </w:hyperlink>
+        </w:p>
+        <w:p>
+          <w:pPr>
+            <w:pStyle w:val="Sumrio2"/>
+            <w:tabs>
+              <w:tab w:val="right" w:leader="dot" w:pos="8494"/>
+            </w:tabs>
+            <w:rPr>
+              <w:noProof/>
+            </w:rPr>
+          </w:pPr>
+          <w:hyperlink w:anchor="_Toc63846043" w:history="1">
+            <w:r>
+              <w:rPr>
+                <w:rStyle w:val="Hyperlink"/>
+                <w:noProof/>
+                <w:lang w:val="en-US"/>
+              </w:rPr>
+              <w:t>Level 14</w:t>
+            </w:r>
+            <w:r>
+              <w:rPr>
+                <w:noProof/>
+                <w:webHidden/>
+              </w:rPr>
+              <w:tab/>
+            </w:r>
+            <w:r>
+              <w:rPr>
+                <w:noProof/>
+                <w:webHidden/>
+              </w:rPr>
+              <w:fldChar w:fldCharType="begin"/>
+            </w:r>
+            <w:r>
+              <w:rPr>
+                <w:noProof/>
+                <w:webHidden/>
+              </w:rPr>
+              <w:instrText xml:space="preserve"> PAGEREF _Toc63846043 \h </w:instrText>
+            </w:r>
+            <w:r>
+              <w:rPr>
+                <w:noProof/>
+                <w:webHidden/>
+              </w:rPr>
+            </w:r>
+            <w:r>
+              <w:rPr>
+                <w:noProof/>
+                <w:webHidden/>
+              </w:rPr>
+              <w:fldChar w:fldCharType="separate"/>
+            </w:r>
+            <w:r>
+              <w:rPr>
+                <w:noProof/>
+                <w:webHidden/>
+              </w:rPr>
+              <w:t>10</w:t>
+            </w:r>
+            <w:r>
+              <w:rPr>
+                <w:noProof/>
+                <w:webHidden/>
+              </w:rPr>
+              <w:fldChar w:fldCharType="end"/>
+            </w:r>
+          </w:hyperlink>
+        </w:p>
+        <w:p>
+          <w:pPr>
+            <w:pStyle w:val="Sumrio2"/>
+            <w:tabs>
+              <w:tab w:val="right" w:leader="dot" w:pos="8494"/>
+            </w:tabs>
+            <w:rPr>
+              <w:noProof/>
+            </w:rPr>
+          </w:pPr>
+          <w:hyperlink w:anchor="_Toc63846044" w:history="1">
+            <w:r>
+              <w:rPr>
+                <w:rStyle w:val="Hyperlink"/>
+                <w:noProof/>
+                <w:lang w:val="en-US"/>
+              </w:rPr>
+              <w:t>Level 15</w:t>
+            </w:r>
+            <w:r>
+              <w:rPr>
+                <w:noProof/>
+                <w:webHidden/>
+              </w:rPr>
+              <w:tab/>
+            </w:r>
+            <w:r>
+              <w:rPr>
+                <w:noProof/>
+                <w:webHidden/>
+              </w:rPr>
+              <w:fldChar w:fldCharType="begin"/>
+            </w:r>
+            <w:r>
+              <w:rPr>
+                <w:noProof/>
+                <w:webHidden/>
+              </w:rPr>
+              <w:instrText xml:space="preserve"> PAGEREF _Toc63846044 \h </w:instrText>
+            </w:r>
+            <w:r>
+              <w:rPr>
+                <w:noProof/>
+                <w:webHidden/>
+              </w:rPr>
+            </w:r>
+            <w:r>
+              <w:rPr>
+                <w:noProof/>
+                <w:webHidden/>
+              </w:rPr>
+              <w:fldChar w:fldCharType="separate"/>
+            </w:r>
+            <w:r>
+              <w:rPr>
+                <w:noProof/>
+                <w:webHidden/>
+              </w:rPr>
+              <w:t>11</w:t>
+            </w:r>
+            <w:r>
+              <w:rPr>
+                <w:noProof/>
+                <w:webHidden/>
+              </w:rPr>
+              <w:fldChar w:fldCharType="end"/>
+            </w:r>
+          </w:hyperlink>
+        </w:p>
+        <w:p>
+          <w:pPr>
+            <w:pStyle w:val="Sumrio1"/>
+            <w:tabs>
+              <w:tab w:val="right" w:leader="dot" w:pos="8494"/>
+            </w:tabs>
+            <w:rPr>
+              <w:noProof/>
+            </w:rPr>
+          </w:pPr>
+          <w:hyperlink w:anchor="_Toc63846045" w:history="1">
+            <w:r>
+              <w:rPr>
+                <w:rStyle w:val="Hyperlink"/>
+                <w:noProof/>
+                <w:lang w:val="en-US"/>
+              </w:rPr>
+              <w:t>Downloaded Assets</w:t>
+            </w:r>
+            <w:r>
+              <w:rPr>
+                <w:noProof/>
+                <w:webHidden/>
+              </w:rPr>
+              <w:tab/>
+            </w:r>
+            <w:r>
+              <w:rPr>
+                <w:noProof/>
+                <w:webHidden/>
+              </w:rPr>
+              <w:fldChar w:fldCharType="begin"/>
+            </w:r>
+            <w:r>
+              <w:rPr>
+                <w:noProof/>
+                <w:webHidden/>
+              </w:rPr>
+              <w:instrText xml:space="preserve"> PAGEREF _Toc63846045 \h </w:instrText>
+            </w:r>
+            <w:r>
+              <w:rPr>
+                <w:noProof/>
+                <w:webHidden/>
+              </w:rPr>
+            </w:r>
+            <w:r>
+              <w:rPr>
+                <w:noProof/>
+                <w:webHidden/>
+              </w:rPr>
+              <w:fldChar w:fldCharType="separate"/>
+            </w:r>
+            <w:r>
+              <w:rPr>
+                <w:noProof/>
+                <w:webHidden/>
+              </w:rPr>
+              <w:t>11</w:t>
+            </w:r>
+            <w:r>
+              <w:rPr>
+                <w:noProof/>
+                <w:webHidden/>
+              </w:rPr>
+              <w:fldChar w:fldCharType="end"/>
+            </w:r>
+          </w:hyperlink>
+        </w:p>
+        <w:p>
+          <w:pPr>
+            <w:pStyle w:val="Sumrio2"/>
+            <w:tabs>
+              <w:tab w:val="right" w:leader="dot" w:pos="8494"/>
+            </w:tabs>
+            <w:rPr>
+              <w:noProof/>
+            </w:rPr>
+          </w:pPr>
+          <w:hyperlink w:anchor="_Toc63846046" w:history="1">
+            <w:r>
+              <w:rPr>
+                <w:rStyle w:val="Hyperlink"/>
+                <w:noProof/>
+                <w:lang w:val="en-US"/>
+              </w:rPr>
+              <w:t>Assets from Unity Asset Store</w:t>
+            </w:r>
+            <w:r>
+              <w:rPr>
+                <w:noProof/>
+                <w:webHidden/>
+              </w:rPr>
+              <w:tab/>
+            </w:r>
+            <w:r>
+              <w:rPr>
+                <w:noProof/>
+                <w:webHidden/>
+              </w:rPr>
+              <w:fldChar w:fldCharType="begin"/>
+            </w:r>
+            <w:r>
+              <w:rPr>
+                <w:noProof/>
+                <w:webHidden/>
+              </w:rPr>
+              <w:instrText xml:space="preserve"> PAGEREF _Toc63846046 \h </w:instrText>
+            </w:r>
+            <w:r>
+              <w:rPr>
+                <w:noProof/>
+                <w:webHidden/>
+              </w:rPr>
+            </w:r>
+            <w:r>
+              <w:rPr>
+                <w:noProof/>
+                <w:webHidden/>
+              </w:rPr>
+              <w:fldChar w:fldCharType="separate"/>
+            </w:r>
+            <w:r>
+              <w:rPr>
+                <w:noProof/>
+                <w:webHidden/>
+              </w:rPr>
+              <w:t>11</w:t>
+            </w:r>
+            <w:r>
+              <w:rPr>
+                <w:noProof/>
+                <w:webHidden/>
+              </w:rPr>
+              <w:fldChar w:fldCharType="end"/>
+            </w:r>
+          </w:hyperlink>
+        </w:p>
+        <w:p>
+          <w:pPr>
+            <w:pStyle w:val="Sumrio2"/>
+            <w:tabs>
+              <w:tab w:val="right" w:leader="dot" w:pos="8494"/>
+            </w:tabs>
+            <w:rPr>
+              <w:noProof/>
+            </w:rPr>
+          </w:pPr>
+          <w:hyperlink w:anchor="_Toc63846047" w:history="1">
+            <w:r>
+              <w:rPr>
+                <w:rStyle w:val="Hyperlink"/>
+                <w:noProof/>
+                <w:lang w:val="en-US"/>
+              </w:rPr>
+              <w:t>Assets from CraftPix:</w:t>
+            </w:r>
+            <w:r>
+              <w:rPr>
+                <w:noProof/>
+                <w:webHidden/>
+              </w:rPr>
+              <w:tab/>
+            </w:r>
+            <w:r>
+              <w:rPr>
+                <w:noProof/>
+                <w:webHidden/>
+              </w:rPr>
+              <w:fldChar w:fldCharType="begin"/>
+            </w:r>
+            <w:r>
+              <w:rPr>
+                <w:noProof/>
+                <w:webHidden/>
+              </w:rPr>
+              <w:instrText xml:space="preserve"> PAGEREF _Toc63846047 \h </w:instrText>
+            </w:r>
+            <w:r>
+              <w:rPr>
+                <w:noProof/>
+                <w:webHidden/>
+              </w:rPr>
+            </w:r>
+            <w:r>
+              <w:rPr>
+                <w:noProof/>
+                <w:webHidden/>
+              </w:rPr>
+              <w:fldChar w:fldCharType="separate"/>
+            </w:r>
+            <w:r>
+              <w:rPr>
+                <w:noProof/>
+                <w:webHidden/>
+              </w:rPr>
+              <w:t>11</w:t>
             </w:r>
             <w:r>
               <w:rPr>
@@ -791,126 +1895,17 @@
     </w:p>
     <w:p>
       <w:pPr>
-        <w:jc w:val="center"/>
-        <w:rPr>
-          <w:rFonts w:ascii="Times New Roman" w:hAnsi="Times New Roman" w:cs="Times New Roman"/>
-          <w:sz w:val="60"/>
-          <w:szCs w:val="60"/>
-        </w:rPr>
-      </w:pPr>
-    </w:p>
-    <w:p>
-      <w:pPr>
-        <w:jc w:val="center"/>
-        <w:rPr>
-          <w:rFonts w:ascii="Times New Roman" w:hAnsi="Times New Roman" w:cs="Times New Roman"/>
-          <w:sz w:val="60"/>
-          <w:szCs w:val="60"/>
-        </w:rPr>
-      </w:pPr>
-    </w:p>
-    <w:p>
-      <w:pPr>
-        <w:jc w:val="center"/>
-        <w:rPr>
-          <w:rFonts w:ascii="Times New Roman" w:hAnsi="Times New Roman" w:cs="Times New Roman"/>
-          <w:sz w:val="60"/>
-          <w:szCs w:val="60"/>
-        </w:rPr>
-      </w:pPr>
-    </w:p>
-    <w:p>
-      <w:pPr>
-        <w:jc w:val="center"/>
-        <w:rPr>
-          <w:rFonts w:ascii="Times New Roman" w:hAnsi="Times New Roman" w:cs="Times New Roman"/>
-          <w:sz w:val="60"/>
-          <w:szCs w:val="60"/>
-        </w:rPr>
-      </w:pPr>
-    </w:p>
-    <w:p>
-      <w:pPr>
-        <w:jc w:val="center"/>
-        <w:rPr>
-          <w:rFonts w:ascii="Times New Roman" w:hAnsi="Times New Roman" w:cs="Times New Roman"/>
-          <w:sz w:val="60"/>
-          <w:szCs w:val="60"/>
-        </w:rPr>
-      </w:pPr>
-    </w:p>
-    <w:p>
-      <w:pPr>
-        <w:jc w:val="center"/>
-        <w:rPr>
-          <w:rFonts w:ascii="Times New Roman" w:hAnsi="Times New Roman" w:cs="Times New Roman"/>
-          <w:sz w:val="60"/>
-          <w:szCs w:val="60"/>
-        </w:rPr>
-      </w:pPr>
-    </w:p>
-    <w:p>
-      <w:pPr>
-        <w:jc w:val="center"/>
-        <w:rPr>
-          <w:rFonts w:ascii="Times New Roman" w:hAnsi="Times New Roman" w:cs="Times New Roman"/>
-          <w:sz w:val="60"/>
-          <w:szCs w:val="60"/>
-        </w:rPr>
-      </w:pPr>
-    </w:p>
-    <w:p>
-      <w:pPr>
-        <w:jc w:val="center"/>
-        <w:rPr>
-          <w:rFonts w:ascii="Times New Roman" w:hAnsi="Times New Roman" w:cs="Times New Roman"/>
-          <w:sz w:val="60"/>
-          <w:szCs w:val="60"/>
-        </w:rPr>
-      </w:pPr>
-    </w:p>
-    <w:p>
-      <w:pPr>
-        <w:jc w:val="center"/>
-        <w:rPr>
-          <w:rFonts w:ascii="Times New Roman" w:hAnsi="Times New Roman" w:cs="Times New Roman"/>
-          <w:sz w:val="60"/>
-          <w:szCs w:val="60"/>
-        </w:rPr>
-      </w:pPr>
-    </w:p>
-    <w:p>
-      <w:pPr>
-        <w:jc w:val="center"/>
-        <w:rPr>
-          <w:rFonts w:ascii="Times New Roman" w:hAnsi="Times New Roman" w:cs="Times New Roman"/>
-          <w:sz w:val="60"/>
-          <w:szCs w:val="60"/>
-        </w:rPr>
-      </w:pPr>
-    </w:p>
-    <w:p>
-      <w:pPr>
-        <w:jc w:val="center"/>
-        <w:rPr>
-          <w:rFonts w:ascii="Times New Roman" w:hAnsi="Times New Roman" w:cs="Times New Roman"/>
-          <w:sz w:val="60"/>
-          <w:szCs w:val="60"/>
-        </w:rPr>
-      </w:pPr>
-    </w:p>
-    <w:p>
-      <w:pPr>
         <w:pStyle w:val="Ttulo1"/>
         <w:rPr>
           <w:lang w:val="en-US"/>
         </w:rPr>
       </w:pPr>
-      <w:bookmarkStart w:id="0" w:name="_Toc63844769"/>
-      <w:r>
-        <w:rPr>
-          <w:lang w:val="en-US"/>
-        </w:rPr>
+      <w:bookmarkStart w:id="0" w:name="_Toc63846022"/>
+      <w:r>
+        <w:rPr>
+          <w:lang w:val="en-US"/>
+        </w:rPr>
+        <w:lastRenderedPageBreak/>
         <w:t>Overview</w:t>
       </w:r>
       <w:bookmarkEnd w:id="0"/>
@@ -921,6 +1916,7 @@
           <w:lang w:val="en-US"/>
         </w:rPr>
       </w:pPr>
+      <w:bookmarkStart w:id="1" w:name="_GoBack"/>
       <w:r>
         <w:rPr>
           <w:lang w:val="en-US"/>
@@ -941,12 +1937,15 @@
           <w:lang w:val="en-US"/>
         </w:rPr>
       </w:pPr>
+      <w:bookmarkStart w:id="2" w:name="_Toc63846023"/>
+      <w:bookmarkEnd w:id="1"/>
       <w:r>
         <w:rPr>
           <w:lang w:val="en-US"/>
         </w:rPr>
         <w:t>Playing</w:t>
       </w:r>
+      <w:bookmarkEnd w:id="2"/>
     </w:p>
     <w:p>
       <w:pPr>
@@ -1001,7 +2000,7 @@
                     <pic:cNvPicPr/>
                   </pic:nvPicPr>
                   <pic:blipFill>
-                    <a:blip r:embed="rId5"/>
+                    <a:blip r:embed="rId6"/>
                     <a:stretch>
                       <a:fillRect/>
                     </a:stretch>
@@ -1029,15 +2028,14 @@
           <w:lang w:val="en-US"/>
         </w:rPr>
       </w:pPr>
-      <w:bookmarkStart w:id="1" w:name="_Toc63844770"/>
-      <w:r>
-        <w:rPr>
-          <w:lang w:val="en-US"/>
-        </w:rPr>
-        <w:lastRenderedPageBreak/>
+      <w:bookmarkStart w:id="3" w:name="_Toc63846024"/>
+      <w:r>
+        <w:rPr>
+          <w:lang w:val="en-US"/>
+        </w:rPr>
         <w:t>Enemies</w:t>
       </w:r>
-      <w:bookmarkEnd w:id="1"/>
+      <w:bookmarkEnd w:id="3"/>
     </w:p>
     <w:p>
       <w:pPr>
@@ -1046,14 +2044,14 @@
           <w:lang w:val="en-US"/>
         </w:rPr>
       </w:pPr>
-      <w:bookmarkStart w:id="2" w:name="_Toc63844771"/>
+      <w:bookmarkStart w:id="4" w:name="_Toc63846025"/>
       <w:r>
         <w:rPr>
           <w:lang w:val="en-US"/>
         </w:rPr>
         <w:t>Red Alien</w:t>
       </w:r>
-      <w:bookmarkEnd w:id="2"/>
+      <w:bookmarkEnd w:id="4"/>
     </w:p>
     <w:p>
       <w:pPr>
@@ -1084,7 +2082,7 @@
                     </pic:cNvPicPr>
                   </pic:nvPicPr>
                   <pic:blipFill>
-                    <a:blip r:embed="rId6">
+                    <a:blip r:embed="rId7">
                       <a:extLst>
                         <a:ext uri="{28A0092B-C50C-407E-A947-70E740481C1C}">
                           <a14:useLocalDpi xmlns:a14="http://schemas.microsoft.com/office/drawing/2010/main" val="0"/>
@@ -1126,6 +2124,7 @@
         <w:rPr>
           <w:lang w:val="en-US"/>
         </w:rPr>
+        <w:lastRenderedPageBreak/>
         <w:t>The Red Alien moves around the map in simple movements in just one direction (horizontally, vertically or diagonally). If the ball touches it, it eats the ball and its game over.</w:t>
       </w:r>
     </w:p>
@@ -1136,14 +2135,14 @@
           <w:lang w:val="en-US"/>
         </w:rPr>
       </w:pPr>
-      <w:bookmarkStart w:id="3" w:name="_Toc63844772"/>
+      <w:bookmarkStart w:id="5" w:name="_Toc63846026"/>
       <w:r>
         <w:rPr>
           <w:lang w:val="en-US"/>
         </w:rPr>
         <w:t>Bomb</w:t>
       </w:r>
-      <w:bookmarkEnd w:id="3"/>
+      <w:bookmarkEnd w:id="5"/>
     </w:p>
     <w:p>
       <w:pPr>
@@ -1174,7 +2173,7 @@
                     </pic:cNvPicPr>
                   </pic:nvPicPr>
                   <pic:blipFill>
-                    <a:blip r:embed="rId7">
+                    <a:blip r:embed="rId8">
                       <a:extLst>
                         <a:ext uri="{28A0092B-C50C-407E-A947-70E740481C1C}">
                           <a14:useLocalDpi xmlns:a14="http://schemas.microsoft.com/office/drawing/2010/main" val="0"/>
@@ -1255,14 +2254,14 @@
           <w:lang w:val="en-US"/>
         </w:rPr>
       </w:pPr>
-      <w:bookmarkStart w:id="4" w:name="_Toc63844773"/>
+      <w:bookmarkStart w:id="6" w:name="_Toc63846027"/>
       <w:r>
         <w:rPr>
           <w:lang w:val="en-US"/>
         </w:rPr>
         <w:t>Obstacles</w:t>
       </w:r>
-      <w:bookmarkEnd w:id="4"/>
+      <w:bookmarkEnd w:id="6"/>
     </w:p>
     <w:p>
       <w:pPr>
@@ -1271,14 +2270,14 @@
           <w:lang w:val="en-US"/>
         </w:rPr>
       </w:pPr>
-      <w:bookmarkStart w:id="5" w:name="_Toc63844774"/>
+      <w:bookmarkStart w:id="7" w:name="_Toc63846028"/>
       <w:r>
         <w:rPr>
           <w:lang w:val="en-US"/>
         </w:rPr>
         <w:t>Wall-less bridge</w:t>
       </w:r>
-      <w:bookmarkEnd w:id="5"/>
+      <w:bookmarkEnd w:id="7"/>
     </w:p>
     <w:p>
       <w:pPr>
@@ -1309,7 +2308,7 @@
                     </pic:cNvPicPr>
                   </pic:nvPicPr>
                   <pic:blipFill>
-                    <a:blip r:embed="rId8">
+                    <a:blip r:embed="rId9">
                       <a:extLst>
                         <a:ext uri="{28A0092B-C50C-407E-A947-70E740481C1C}">
                           <a14:useLocalDpi xmlns:a14="http://schemas.microsoft.com/office/drawing/2010/main" val="0"/>
@@ -1352,39 +2351,39 @@
         <w:rPr>
           <w:lang w:val="en-US"/>
         </w:rPr>
+        <w:t xml:space="preserve">The </w:t>
+      </w:r>
+      <w:proofErr w:type="gramStart"/>
+      <w:r>
+        <w:rPr>
+          <w:lang w:val="en-US"/>
+        </w:rPr>
+        <w:t>Wall-less bridge can be used by the player to go from one side of the map to the other</w:t>
+      </w:r>
+      <w:proofErr w:type="gramEnd"/>
+      <w:r>
+        <w:rPr>
+          <w:lang w:val="en-US"/>
+        </w:rPr>
+        <w:t>. If the yellow ball gets too close to the border, it will fall in the space and its game over.</w:t>
+      </w:r>
+    </w:p>
+    <w:p>
+      <w:pPr>
+        <w:pStyle w:val="Ttulo1"/>
+        <w:rPr>
+          <w:lang w:val="en-US"/>
+        </w:rPr>
+      </w:pPr>
+      <w:bookmarkStart w:id="8" w:name="_Toc63846029"/>
+      <w:r>
+        <w:rPr>
+          <w:lang w:val="en-US"/>
+        </w:rPr>
         <w:lastRenderedPageBreak/>
-        <w:t xml:space="preserve">The </w:t>
-      </w:r>
-      <w:proofErr w:type="gramStart"/>
-      <w:r>
-        <w:rPr>
-          <w:lang w:val="en-US"/>
-        </w:rPr>
-        <w:t>Wall-less bridge can be used by the player to go from one side of the map to the other</w:t>
-      </w:r>
-      <w:proofErr w:type="gramEnd"/>
-      <w:r>
-        <w:rPr>
-          <w:lang w:val="en-US"/>
-        </w:rPr>
-        <w:t>. If the yellow ball gets too close to the border, it will fall in the space and its game over.</w:t>
-      </w:r>
-    </w:p>
-    <w:p>
-      <w:pPr>
-        <w:pStyle w:val="Ttulo1"/>
-        <w:rPr>
-          <w:lang w:val="en-US"/>
-        </w:rPr>
-      </w:pPr>
-      <w:bookmarkStart w:id="6" w:name="_Toc63844775"/>
-      <w:r>
-        <w:rPr>
-          <w:lang w:val="en-US"/>
-        </w:rPr>
         <w:t>Maps</w:t>
       </w:r>
-      <w:bookmarkEnd w:id="6"/>
+      <w:bookmarkEnd w:id="8"/>
     </w:p>
     <w:p>
       <w:pPr>
@@ -1393,14 +2392,14 @@
           <w:lang w:val="en-US"/>
         </w:rPr>
       </w:pPr>
-      <w:bookmarkStart w:id="7" w:name="_Toc63844776"/>
+      <w:bookmarkStart w:id="9" w:name="_Toc63846030"/>
       <w:r>
         <w:rPr>
           <w:lang w:val="en-US"/>
         </w:rPr>
         <w:t>Level 1</w:t>
       </w:r>
-      <w:bookmarkEnd w:id="7"/>
+      <w:bookmarkEnd w:id="9"/>
     </w:p>
     <w:p>
       <w:pPr>
@@ -1417,96 +2416,6 @@
             <wp:extent cx="5400040" cy="3062605"/>
             <wp:effectExtent l="0" t="0" r="0" b="4445"/>
             <wp:docPr id="5" name="Imagem 5"/>
-            <wp:cNvGraphicFramePr>
-              <a:graphicFrameLocks xmlns:a="http://schemas.openxmlformats.org/drawingml/2006/main" noChangeAspect="1"/>
-            </wp:cNvGraphicFramePr>
-            <a:graphic xmlns:a="http://schemas.openxmlformats.org/drawingml/2006/main">
-              <a:graphicData uri="http://schemas.openxmlformats.org/drawingml/2006/picture">
-                <pic:pic xmlns:pic="http://schemas.openxmlformats.org/drawingml/2006/picture">
-                  <pic:nvPicPr>
-                    <pic:cNvPr id="1" name=""/>
-                    <pic:cNvPicPr/>
-                  </pic:nvPicPr>
-                  <pic:blipFill>
-                    <a:blip r:embed="rId9"/>
-                    <a:stretch>
-                      <a:fillRect/>
-                    </a:stretch>
-                  </pic:blipFill>
-                  <pic:spPr>
-                    <a:xfrm>
-                      <a:off x="0" y="0"/>
-                      <a:ext cx="5400040" cy="3062605"/>
-                    </a:xfrm>
-                    <a:prstGeom prst="rect">
-                      <a:avLst/>
-                    </a:prstGeom>
-                  </pic:spPr>
-                </pic:pic>
-              </a:graphicData>
-            </a:graphic>
-          </wp:inline>
-        </w:drawing>
-      </w:r>
-    </w:p>
-    <w:p>
-      <w:pPr>
-        <w:rPr>
-          <w:lang w:val="en-US"/>
-        </w:rPr>
-      </w:pPr>
-      <w:r>
-        <w:rPr>
-          <w:lang w:val="en-US"/>
-        </w:rPr>
-        <w:t xml:space="preserve">It’s a simple level made just to know the movements and the game. </w:t>
-      </w:r>
-      <w:proofErr w:type="gramStart"/>
-      <w:r>
-        <w:rPr>
-          <w:lang w:val="en-US"/>
-        </w:rPr>
-        <w:t>Doesn’t</w:t>
-      </w:r>
-      <w:proofErr w:type="gramEnd"/>
-      <w:r>
-        <w:rPr>
-          <w:lang w:val="en-US"/>
-        </w:rPr>
-        <w:t xml:space="preserve"> have enemies nor any real maze difficulty. It starts with a simple tutorial about how to hold the phone.</w:t>
-      </w:r>
-    </w:p>
-    <w:p>
-      <w:pPr>
-        <w:pStyle w:val="Ttulo2"/>
-        <w:rPr>
-          <w:lang w:val="en-US"/>
-        </w:rPr>
-      </w:pPr>
-      <w:bookmarkStart w:id="8" w:name="_Toc63844777"/>
-      <w:r>
-        <w:rPr>
-          <w:lang w:val="en-US"/>
-        </w:rPr>
-        <w:t>Level 2</w:t>
-      </w:r>
-      <w:bookmarkEnd w:id="8"/>
-    </w:p>
-    <w:p>
-      <w:pPr>
-        <w:rPr>
-          <w:lang w:val="en-US"/>
-        </w:rPr>
-      </w:pPr>
-      <w:r>
-        <w:rPr>
-          <w:noProof/>
-        </w:rPr>
-        <w:drawing>
-          <wp:inline distT="0" distB="0" distL="0" distR="0" wp14:anchorId="39C50406" wp14:editId="145308FA">
-            <wp:extent cx="5400040" cy="3075940"/>
-            <wp:effectExtent l="0" t="0" r="0" b="0"/>
-            <wp:docPr id="6" name="Imagem 6"/>
             <wp:cNvGraphicFramePr>
               <a:graphicFrameLocks xmlns:a="http://schemas.openxmlformats.org/drawingml/2006/main" noChangeAspect="1"/>
             </wp:cNvGraphicFramePr>
@@ -1526,7 +2435,7 @@
                   <pic:spPr>
                     <a:xfrm>
                       <a:off x="0" y="0"/>
-                      <a:ext cx="5400040" cy="3075940"/>
+                      <a:ext cx="5400040" cy="3062605"/>
                     </a:xfrm>
                     <a:prstGeom prst="rect">
                       <a:avLst/>
@@ -1549,7 +2458,21 @@
         <w:rPr>
           <w:lang w:val="en-US"/>
         </w:rPr>
-        <w:t>Slight difficulty increase in the maze format</w:t>
+        <w:t xml:space="preserve">It’s a simple level made just to know the movements and the game. </w:t>
+      </w:r>
+      <w:proofErr w:type="gramStart"/>
+      <w:r>
+        <w:rPr>
+          <w:lang w:val="en-US"/>
+        </w:rPr>
+        <w:t>Doesn’t</w:t>
+      </w:r>
+      <w:proofErr w:type="gramEnd"/>
+      <w:r>
+        <w:rPr>
+          <w:lang w:val="en-US"/>
+        </w:rPr>
+        <w:t xml:space="preserve"> have enemies nor any real maze difficulty. It starts with a simple tutorial about how to hold the phone.</w:t>
       </w:r>
     </w:p>
     <w:p>
@@ -1559,15 +2482,14 @@
           <w:lang w:val="en-US"/>
         </w:rPr>
       </w:pPr>
-      <w:bookmarkStart w:id="9" w:name="_Toc63844778"/>
-      <w:r>
-        <w:rPr>
-          <w:lang w:val="en-US"/>
-        </w:rPr>
-        <w:lastRenderedPageBreak/>
-        <w:t>Level 3</w:t>
-      </w:r>
-      <w:bookmarkEnd w:id="9"/>
+      <w:bookmarkStart w:id="10" w:name="_Toc63846031"/>
+      <w:r>
+        <w:rPr>
+          <w:lang w:val="en-US"/>
+        </w:rPr>
+        <w:t>Level 2</w:t>
+      </w:r>
+      <w:bookmarkEnd w:id="10"/>
     </w:p>
     <w:p>
       <w:pPr>
@@ -1580,10 +2502,10 @@
           <w:noProof/>
         </w:rPr>
         <w:drawing>
-          <wp:inline distT="0" distB="0" distL="0" distR="0" wp14:anchorId="5D337C06" wp14:editId="6169C62E">
-            <wp:extent cx="5400040" cy="3074670"/>
+          <wp:inline distT="0" distB="0" distL="0" distR="0" wp14:anchorId="39C50406" wp14:editId="145308FA">
+            <wp:extent cx="5400040" cy="3075940"/>
             <wp:effectExtent l="0" t="0" r="0" b="0"/>
-            <wp:docPr id="7" name="Imagem 7"/>
+            <wp:docPr id="6" name="Imagem 6"/>
             <wp:cNvGraphicFramePr>
               <a:graphicFrameLocks xmlns:a="http://schemas.openxmlformats.org/drawingml/2006/main" noChangeAspect="1"/>
             </wp:cNvGraphicFramePr>
@@ -1603,6 +2525,83 @@
                   <pic:spPr>
                     <a:xfrm>
                       <a:off x="0" y="0"/>
+                      <a:ext cx="5400040" cy="3075940"/>
+                    </a:xfrm>
+                    <a:prstGeom prst="rect">
+                      <a:avLst/>
+                    </a:prstGeom>
+                  </pic:spPr>
+                </pic:pic>
+              </a:graphicData>
+            </a:graphic>
+          </wp:inline>
+        </w:drawing>
+      </w:r>
+    </w:p>
+    <w:p>
+      <w:pPr>
+        <w:rPr>
+          <w:lang w:val="en-US"/>
+        </w:rPr>
+      </w:pPr>
+      <w:r>
+        <w:rPr>
+          <w:lang w:val="en-US"/>
+        </w:rPr>
+        <w:t>Slight difficulty increase in the maze format</w:t>
+      </w:r>
+    </w:p>
+    <w:p>
+      <w:pPr>
+        <w:pStyle w:val="Ttulo2"/>
+        <w:rPr>
+          <w:lang w:val="en-US"/>
+        </w:rPr>
+      </w:pPr>
+      <w:bookmarkStart w:id="11" w:name="_Toc63846032"/>
+      <w:r>
+        <w:rPr>
+          <w:lang w:val="en-US"/>
+        </w:rPr>
+        <w:lastRenderedPageBreak/>
+        <w:t>Level 3</w:t>
+      </w:r>
+      <w:bookmarkEnd w:id="11"/>
+    </w:p>
+    <w:p>
+      <w:pPr>
+        <w:rPr>
+          <w:lang w:val="en-US"/>
+        </w:rPr>
+      </w:pPr>
+      <w:r>
+        <w:rPr>
+          <w:noProof/>
+        </w:rPr>
+        <w:drawing>
+          <wp:inline distT="0" distB="0" distL="0" distR="0" wp14:anchorId="5D337C06" wp14:editId="6169C62E">
+            <wp:extent cx="5400040" cy="3074670"/>
+            <wp:effectExtent l="0" t="0" r="0" b="0"/>
+            <wp:docPr id="7" name="Imagem 7"/>
+            <wp:cNvGraphicFramePr>
+              <a:graphicFrameLocks xmlns:a="http://schemas.openxmlformats.org/drawingml/2006/main" noChangeAspect="1"/>
+            </wp:cNvGraphicFramePr>
+            <a:graphic xmlns:a="http://schemas.openxmlformats.org/drawingml/2006/main">
+              <a:graphicData uri="http://schemas.openxmlformats.org/drawingml/2006/picture">
+                <pic:pic xmlns:pic="http://schemas.openxmlformats.org/drawingml/2006/picture">
+                  <pic:nvPicPr>
+                    <pic:cNvPr id="1" name=""/>
+                    <pic:cNvPicPr/>
+                  </pic:nvPicPr>
+                  <pic:blipFill>
+                    <a:blip r:embed="rId12"/>
+                    <a:stretch>
+                      <a:fillRect/>
+                    </a:stretch>
+                  </pic:blipFill>
+                  <pic:spPr>
+                    <a:xfrm>
+                      <a:off x="0" y="0"/>
                       <a:ext cx="5400040" cy="3074670"/>
                     </a:xfrm>
                     <a:prstGeom prst="rect">
@@ -1626,44 +2625,1190 @@
         <w:rPr>
           <w:lang w:val="en-US"/>
         </w:rPr>
-        <w:t xml:space="preserve">Now, we have one single enemy. Levels 3 </w:t>
+        <w:t>Now, we have one single enemy. Levels 3 th</w:t>
+      </w:r>
+      <w:r>
+        <w:rPr>
+          <w:lang w:val="en-US"/>
+        </w:rPr>
+        <w:t>r</w:t>
+      </w:r>
+      <w:r>
+        <w:rPr>
+          <w:lang w:val="en-US"/>
+        </w:rPr>
+        <w:t>ough 5 explore the usages of the red alien.</w:t>
+      </w:r>
+    </w:p>
+    <w:p>
+      <w:pPr>
+        <w:pStyle w:val="Ttulo2"/>
+        <w:rPr>
+          <w:lang w:val="en-US"/>
+        </w:rPr>
+      </w:pPr>
+      <w:bookmarkStart w:id="12" w:name="_Toc63846033"/>
+      <w:r>
+        <w:rPr>
+          <w:lang w:val="en-US"/>
+        </w:rPr>
+        <w:t>Level 4</w:t>
+      </w:r>
+      <w:bookmarkEnd w:id="12"/>
+    </w:p>
+    <w:p>
+      <w:pPr>
+        <w:rPr>
+          <w:lang w:val="en-US"/>
+        </w:rPr>
+      </w:pPr>
+      <w:r>
+        <w:rPr>
+          <w:noProof/>
+        </w:rPr>
+        <w:drawing>
+          <wp:inline distT="0" distB="0" distL="0" distR="0" wp14:anchorId="25900D8D" wp14:editId="4BC6A856">
+            <wp:extent cx="5400040" cy="3076575"/>
+            <wp:effectExtent l="0" t="0" r="0" b="9525"/>
+            <wp:docPr id="8" name="Imagem 8"/>
+            <wp:cNvGraphicFramePr>
+              <a:graphicFrameLocks xmlns:a="http://schemas.openxmlformats.org/drawingml/2006/main" noChangeAspect="1"/>
+            </wp:cNvGraphicFramePr>
+            <a:graphic xmlns:a="http://schemas.openxmlformats.org/drawingml/2006/main">
+              <a:graphicData uri="http://schemas.openxmlformats.org/drawingml/2006/picture">
+                <pic:pic xmlns:pic="http://schemas.openxmlformats.org/drawingml/2006/picture">
+                  <pic:nvPicPr>
+                    <pic:cNvPr id="1" name=""/>
+                    <pic:cNvPicPr/>
+                  </pic:nvPicPr>
+                  <pic:blipFill>
+                    <a:blip r:embed="rId13"/>
+                    <a:stretch>
+                      <a:fillRect/>
+                    </a:stretch>
+                  </pic:blipFill>
+                  <pic:spPr>
+                    <a:xfrm>
+                      <a:off x="0" y="0"/>
+                      <a:ext cx="5400040" cy="3076575"/>
+                    </a:xfrm>
+                    <a:prstGeom prst="rect">
+                      <a:avLst/>
+                    </a:prstGeom>
+                  </pic:spPr>
+                </pic:pic>
+              </a:graphicData>
+            </a:graphic>
+          </wp:inline>
+        </w:drawing>
+      </w:r>
+    </w:p>
+    <w:p>
+      <w:pPr>
+        <w:pStyle w:val="Ttulo2"/>
+        <w:rPr>
+          <w:lang w:val="en-US"/>
+        </w:rPr>
+      </w:pPr>
+      <w:bookmarkStart w:id="13" w:name="_Toc63846034"/>
+      <w:r>
+        <w:rPr>
+          <w:lang w:val="en-US"/>
+        </w:rPr>
+        <w:lastRenderedPageBreak/>
+        <w:t>Level 5</w:t>
+      </w:r>
+      <w:bookmarkEnd w:id="13"/>
+    </w:p>
+    <w:p>
+      <w:pPr>
+        <w:rPr>
+          <w:lang w:val="en-US"/>
+        </w:rPr>
+      </w:pPr>
+      <w:r>
+        <w:rPr>
+          <w:noProof/>
+        </w:rPr>
+        <w:drawing>
+          <wp:inline distT="0" distB="0" distL="0" distR="0" wp14:anchorId="572670DD" wp14:editId="48D50445">
+            <wp:extent cx="5400040" cy="3114040"/>
+            <wp:effectExtent l="0" t="0" r="0" b="0"/>
+            <wp:docPr id="9" name="Imagem 9"/>
+            <wp:cNvGraphicFramePr>
+              <a:graphicFrameLocks xmlns:a="http://schemas.openxmlformats.org/drawingml/2006/main" noChangeAspect="1"/>
+            </wp:cNvGraphicFramePr>
+            <a:graphic xmlns:a="http://schemas.openxmlformats.org/drawingml/2006/main">
+              <a:graphicData uri="http://schemas.openxmlformats.org/drawingml/2006/picture">
+                <pic:pic xmlns:pic="http://schemas.openxmlformats.org/drawingml/2006/picture">
+                  <pic:nvPicPr>
+                    <pic:cNvPr id="1" name=""/>
+                    <pic:cNvPicPr/>
+                  </pic:nvPicPr>
+                  <pic:blipFill>
+                    <a:blip r:embed="rId14"/>
+                    <a:stretch>
+                      <a:fillRect/>
+                    </a:stretch>
+                  </pic:blipFill>
+                  <pic:spPr>
+                    <a:xfrm>
+                      <a:off x="0" y="0"/>
+                      <a:ext cx="5400040" cy="3114040"/>
+                    </a:xfrm>
+                    <a:prstGeom prst="rect">
+                      <a:avLst/>
+                    </a:prstGeom>
+                  </pic:spPr>
+                </pic:pic>
+              </a:graphicData>
+            </a:graphic>
+          </wp:inline>
+        </w:drawing>
+      </w:r>
+    </w:p>
+    <w:p>
+      <w:pPr>
+        <w:pStyle w:val="Ttulo2"/>
+        <w:rPr>
+          <w:lang w:val="en-US"/>
+        </w:rPr>
+      </w:pPr>
+      <w:bookmarkStart w:id="14" w:name="_Toc63846035"/>
+      <w:r>
+        <w:rPr>
+          <w:lang w:val="en-US"/>
+        </w:rPr>
+        <w:t>Level 6</w:t>
+      </w:r>
+      <w:bookmarkEnd w:id="14"/>
+    </w:p>
+    <w:p>
+      <w:pPr>
+        <w:rPr>
+          <w:lang w:val="en-US"/>
+        </w:rPr>
+      </w:pPr>
+      <w:r>
+        <w:rPr>
+          <w:noProof/>
+        </w:rPr>
+        <w:drawing>
+          <wp:inline distT="0" distB="0" distL="0" distR="0" wp14:anchorId="38F91976" wp14:editId="19620B87">
+            <wp:extent cx="5391150" cy="3076575"/>
+            <wp:effectExtent l="0" t="0" r="0" b="9525"/>
+            <wp:docPr id="10" name="Imagem 10"/>
+            <wp:cNvGraphicFramePr>
+              <a:graphicFrameLocks xmlns:a="http://schemas.openxmlformats.org/drawingml/2006/main" noChangeAspect="1"/>
+            </wp:cNvGraphicFramePr>
+            <a:graphic xmlns:a="http://schemas.openxmlformats.org/drawingml/2006/main">
+              <a:graphicData uri="http://schemas.openxmlformats.org/drawingml/2006/picture">
+                <pic:pic xmlns:pic="http://schemas.openxmlformats.org/drawingml/2006/picture">
+                  <pic:nvPicPr>
+                    <pic:cNvPr id="1" name=""/>
+                    <pic:cNvPicPr/>
+                  </pic:nvPicPr>
+                  <pic:blipFill>
+                    <a:blip r:embed="rId15"/>
+                    <a:stretch>
+                      <a:fillRect/>
+                    </a:stretch>
+                  </pic:blipFill>
+                  <pic:spPr>
+                    <a:xfrm>
+                      <a:off x="0" y="0"/>
+                      <a:ext cx="5391150" cy="3076575"/>
+                    </a:xfrm>
+                    <a:prstGeom prst="rect">
+                      <a:avLst/>
+                    </a:prstGeom>
+                  </pic:spPr>
+                </pic:pic>
+              </a:graphicData>
+            </a:graphic>
+          </wp:inline>
+        </w:drawing>
+      </w:r>
+    </w:p>
+    <w:p>
+      <w:pPr>
+        <w:rPr>
+          <w:lang w:val="en-US"/>
+        </w:rPr>
+      </w:pPr>
+      <w:r>
+        <w:rPr>
+          <w:lang w:val="en-US"/>
+        </w:rPr>
+        <w:t>Levels 6 through 10 explore the red alien AND the bomb. Background and music changes.</w:t>
+      </w:r>
+    </w:p>
+    <w:p>
+      <w:pPr>
+        <w:pStyle w:val="Ttulo2"/>
+        <w:rPr>
+          <w:lang w:val="en-US"/>
+        </w:rPr>
+      </w:pPr>
+      <w:bookmarkStart w:id="15" w:name="_Toc63846036"/>
+      <w:r>
+        <w:rPr>
+          <w:lang w:val="en-US"/>
+        </w:rPr>
+        <w:lastRenderedPageBreak/>
+        <w:t>Level 7</w:t>
+      </w:r>
+      <w:bookmarkEnd w:id="15"/>
+    </w:p>
+    <w:p>
+      <w:pPr>
+        <w:rPr>
+          <w:lang w:val="en-US"/>
+        </w:rPr>
+      </w:pPr>
+      <w:r>
+        <w:rPr>
+          <w:noProof/>
+        </w:rPr>
+        <w:drawing>
+          <wp:inline distT="0" distB="0" distL="0" distR="0" wp14:anchorId="71E8969B" wp14:editId="66476219">
+            <wp:extent cx="5391150" cy="3048000"/>
+            <wp:effectExtent l="0" t="0" r="0" b="0"/>
+            <wp:docPr id="11" name="Imagem 11"/>
+            <wp:cNvGraphicFramePr>
+              <a:graphicFrameLocks xmlns:a="http://schemas.openxmlformats.org/drawingml/2006/main" noChangeAspect="1"/>
+            </wp:cNvGraphicFramePr>
+            <a:graphic xmlns:a="http://schemas.openxmlformats.org/drawingml/2006/main">
+              <a:graphicData uri="http://schemas.openxmlformats.org/drawingml/2006/picture">
+                <pic:pic xmlns:pic="http://schemas.openxmlformats.org/drawingml/2006/picture">
+                  <pic:nvPicPr>
+                    <pic:cNvPr id="1" name=""/>
+                    <pic:cNvPicPr/>
+                  </pic:nvPicPr>
+                  <pic:blipFill>
+                    <a:blip r:embed="rId16"/>
+                    <a:stretch>
+                      <a:fillRect/>
+                    </a:stretch>
+                  </pic:blipFill>
+                  <pic:spPr>
+                    <a:xfrm>
+                      <a:off x="0" y="0"/>
+                      <a:ext cx="5391150" cy="3048000"/>
+                    </a:xfrm>
+                    <a:prstGeom prst="rect">
+                      <a:avLst/>
+                    </a:prstGeom>
+                  </pic:spPr>
+                </pic:pic>
+              </a:graphicData>
+            </a:graphic>
+          </wp:inline>
+        </w:drawing>
+      </w:r>
+    </w:p>
+    <w:p>
+      <w:pPr>
+        <w:pStyle w:val="Ttulo2"/>
+        <w:rPr>
+          <w:lang w:val="en-US"/>
+        </w:rPr>
+      </w:pPr>
+      <w:bookmarkStart w:id="16" w:name="_Toc63846037"/>
+      <w:r>
+        <w:rPr>
+          <w:lang w:val="en-US"/>
+        </w:rPr>
+        <w:t>Level 8</w:t>
+      </w:r>
+      <w:bookmarkEnd w:id="16"/>
+    </w:p>
+    <w:p>
+      <w:pPr>
+        <w:rPr>
+          <w:lang w:val="en-US"/>
+        </w:rPr>
+      </w:pPr>
+      <w:r>
+        <w:rPr>
+          <w:noProof/>
+        </w:rPr>
+        <w:drawing>
+          <wp:inline distT="0" distB="0" distL="0" distR="0" wp14:anchorId="2742CE8E" wp14:editId="1C57F630">
+            <wp:extent cx="5400040" cy="3065145"/>
+            <wp:effectExtent l="0" t="0" r="0" b="1905"/>
+            <wp:docPr id="12" name="Imagem 12"/>
+            <wp:cNvGraphicFramePr>
+              <a:graphicFrameLocks xmlns:a="http://schemas.openxmlformats.org/drawingml/2006/main" noChangeAspect="1"/>
+            </wp:cNvGraphicFramePr>
+            <a:graphic xmlns:a="http://schemas.openxmlformats.org/drawingml/2006/main">
+              <a:graphicData uri="http://schemas.openxmlformats.org/drawingml/2006/picture">
+                <pic:pic xmlns:pic="http://schemas.openxmlformats.org/drawingml/2006/picture">
+                  <pic:nvPicPr>
+                    <pic:cNvPr id="1" name=""/>
+                    <pic:cNvPicPr/>
+                  </pic:nvPicPr>
+                  <pic:blipFill>
+                    <a:blip r:embed="rId17"/>
+                    <a:stretch>
+                      <a:fillRect/>
+                    </a:stretch>
+                  </pic:blipFill>
+                  <pic:spPr>
+                    <a:xfrm>
+                      <a:off x="0" y="0"/>
+                      <a:ext cx="5400040" cy="3065145"/>
+                    </a:xfrm>
+                    <a:prstGeom prst="rect">
+                      <a:avLst/>
+                    </a:prstGeom>
+                  </pic:spPr>
+                </pic:pic>
+              </a:graphicData>
+            </a:graphic>
+          </wp:inline>
+        </w:drawing>
+      </w:r>
+    </w:p>
+    <w:p>
+      <w:pPr>
+        <w:pStyle w:val="Ttulo2"/>
+        <w:rPr>
+          <w:lang w:val="en-US"/>
+        </w:rPr>
+      </w:pPr>
+      <w:bookmarkStart w:id="17" w:name="_Toc63846038"/>
+      <w:r>
+        <w:rPr>
+          <w:lang w:val="en-US"/>
+        </w:rPr>
+        <w:lastRenderedPageBreak/>
+        <w:t>Level 9</w:t>
+      </w:r>
+      <w:bookmarkEnd w:id="17"/>
+    </w:p>
+    <w:p>
+      <w:pPr>
+        <w:rPr>
+          <w:lang w:val="en-US"/>
+        </w:rPr>
+      </w:pPr>
+      <w:r>
+        <w:rPr>
+          <w:noProof/>
+        </w:rPr>
+        <w:drawing>
+          <wp:inline distT="0" distB="0" distL="0" distR="0" wp14:anchorId="749ED3B7" wp14:editId="493BF836">
+            <wp:extent cx="5400040" cy="3031490"/>
+            <wp:effectExtent l="0" t="0" r="0" b="0"/>
+            <wp:docPr id="13" name="Imagem 13"/>
+            <wp:cNvGraphicFramePr>
+              <a:graphicFrameLocks xmlns:a="http://schemas.openxmlformats.org/drawingml/2006/main" noChangeAspect="1"/>
+            </wp:cNvGraphicFramePr>
+            <a:graphic xmlns:a="http://schemas.openxmlformats.org/drawingml/2006/main">
+              <a:graphicData uri="http://schemas.openxmlformats.org/drawingml/2006/picture">
+                <pic:pic xmlns:pic="http://schemas.openxmlformats.org/drawingml/2006/picture">
+                  <pic:nvPicPr>
+                    <pic:cNvPr id="1" name=""/>
+                    <pic:cNvPicPr/>
+                  </pic:nvPicPr>
+                  <pic:blipFill>
+                    <a:blip r:embed="rId18"/>
+                    <a:stretch>
+                      <a:fillRect/>
+                    </a:stretch>
+                  </pic:blipFill>
+                  <pic:spPr>
+                    <a:xfrm>
+                      <a:off x="0" y="0"/>
+                      <a:ext cx="5400040" cy="3031490"/>
+                    </a:xfrm>
+                    <a:prstGeom prst="rect">
+                      <a:avLst/>
+                    </a:prstGeom>
+                  </pic:spPr>
+                </pic:pic>
+              </a:graphicData>
+            </a:graphic>
+          </wp:inline>
+        </w:drawing>
+      </w:r>
+    </w:p>
+    <w:p>
+      <w:pPr>
+        <w:pStyle w:val="Ttulo2"/>
+        <w:rPr>
+          <w:lang w:val="en-US"/>
+        </w:rPr>
+      </w:pPr>
+      <w:bookmarkStart w:id="18" w:name="_Toc63846039"/>
+      <w:r>
+        <w:rPr>
+          <w:lang w:val="en-US"/>
+        </w:rPr>
+        <w:t>Level 10</w:t>
+      </w:r>
+      <w:bookmarkEnd w:id="18"/>
+    </w:p>
+    <w:p>
+      <w:pPr>
+        <w:rPr>
+          <w:lang w:val="en-US"/>
+        </w:rPr>
+      </w:pPr>
+      <w:r>
+        <w:rPr>
+          <w:noProof/>
+        </w:rPr>
+        <w:drawing>
+          <wp:inline distT="0" distB="0" distL="0" distR="0" wp14:anchorId="41746CCD" wp14:editId="19DB800A">
+            <wp:extent cx="5381625" cy="3028950"/>
+            <wp:effectExtent l="0" t="0" r="9525" b="0"/>
+            <wp:docPr id="14" name="Imagem 14"/>
+            <wp:cNvGraphicFramePr>
+              <a:graphicFrameLocks xmlns:a="http://schemas.openxmlformats.org/drawingml/2006/main" noChangeAspect="1"/>
+            </wp:cNvGraphicFramePr>
+            <a:graphic xmlns:a="http://schemas.openxmlformats.org/drawingml/2006/main">
+              <a:graphicData uri="http://schemas.openxmlformats.org/drawingml/2006/picture">
+                <pic:pic xmlns:pic="http://schemas.openxmlformats.org/drawingml/2006/picture">
+                  <pic:nvPicPr>
+                    <pic:cNvPr id="1" name=""/>
+                    <pic:cNvPicPr/>
+                  </pic:nvPicPr>
+                  <pic:blipFill>
+                    <a:blip r:embed="rId19"/>
+                    <a:stretch>
+                      <a:fillRect/>
+                    </a:stretch>
+                  </pic:blipFill>
+                  <pic:spPr>
+                    <a:xfrm>
+                      <a:off x="0" y="0"/>
+                      <a:ext cx="5381625" cy="3028950"/>
+                    </a:xfrm>
+                    <a:prstGeom prst="rect">
+                      <a:avLst/>
+                    </a:prstGeom>
+                  </pic:spPr>
+                </pic:pic>
+              </a:graphicData>
+            </a:graphic>
+          </wp:inline>
+        </w:drawing>
+      </w:r>
+    </w:p>
+    <w:p>
+      <w:pPr>
+        <w:pStyle w:val="Ttulo2"/>
+        <w:rPr>
+          <w:lang w:val="en-US"/>
+        </w:rPr>
+      </w:pPr>
+      <w:bookmarkStart w:id="19" w:name="_Toc63846040"/>
+      <w:r>
+        <w:rPr>
+          <w:lang w:val="en-US"/>
+        </w:rPr>
+        <w:lastRenderedPageBreak/>
+        <w:t>Level 11</w:t>
+      </w:r>
+      <w:bookmarkEnd w:id="19"/>
+    </w:p>
+    <w:p>
+      <w:pPr>
+        <w:rPr>
+          <w:lang w:val="en-US"/>
+        </w:rPr>
+      </w:pPr>
+      <w:r>
+        <w:rPr>
+          <w:noProof/>
+        </w:rPr>
+        <w:drawing>
+          <wp:inline distT="0" distB="0" distL="0" distR="0" wp14:anchorId="7B72CCA3" wp14:editId="6787C0DB">
+            <wp:extent cx="5391150" cy="3048000"/>
+            <wp:effectExtent l="0" t="0" r="0" b="0"/>
+            <wp:docPr id="15" name="Imagem 15"/>
+            <wp:cNvGraphicFramePr>
+              <a:graphicFrameLocks xmlns:a="http://schemas.openxmlformats.org/drawingml/2006/main" noChangeAspect="1"/>
+            </wp:cNvGraphicFramePr>
+            <a:graphic xmlns:a="http://schemas.openxmlformats.org/drawingml/2006/main">
+              <a:graphicData uri="http://schemas.openxmlformats.org/drawingml/2006/picture">
+                <pic:pic xmlns:pic="http://schemas.openxmlformats.org/drawingml/2006/picture">
+                  <pic:nvPicPr>
+                    <pic:cNvPr id="1" name=""/>
+                    <pic:cNvPicPr/>
+                  </pic:nvPicPr>
+                  <pic:blipFill>
+                    <a:blip r:embed="rId20"/>
+                    <a:stretch>
+                      <a:fillRect/>
+                    </a:stretch>
+                  </pic:blipFill>
+                  <pic:spPr>
+                    <a:xfrm>
+                      <a:off x="0" y="0"/>
+                      <a:ext cx="5391150" cy="3048000"/>
+                    </a:xfrm>
+                    <a:prstGeom prst="rect">
+                      <a:avLst/>
+                    </a:prstGeom>
+                  </pic:spPr>
+                </pic:pic>
+              </a:graphicData>
+            </a:graphic>
+          </wp:inline>
+        </w:drawing>
+      </w:r>
+    </w:p>
+    <w:p>
+      <w:pPr>
+        <w:rPr>
+          <w:lang w:val="en-US"/>
+        </w:rPr>
+      </w:pPr>
+      <w:r>
+        <w:rPr>
+          <w:lang w:val="en-US"/>
+        </w:rPr>
+        <w:t xml:space="preserve">Levels 11 </w:t>
       </w:r>
       <w:proofErr w:type="spellStart"/>
       <w:r>
         <w:rPr>
           <w:lang w:val="en-US"/>
         </w:rPr>
-        <w:t>though</w:t>
+        <w:t>trough</w:t>
       </w:r>
       <w:proofErr w:type="spellEnd"/>
       <w:r>
         <w:rPr>
           <w:lang w:val="en-US"/>
         </w:rPr>
+        <w:t xml:space="preserve"> 15 explore the red alien, the bomb AND the wall-less bridge while creating a double-maze. Background and music changes.</w:t>
+      </w:r>
+    </w:p>
+    <w:p>
+      <w:pPr>
+        <w:pStyle w:val="Ttulo2"/>
+        <w:rPr>
+          <w:lang w:val="en-US"/>
+        </w:rPr>
+      </w:pPr>
+      <w:bookmarkStart w:id="20" w:name="_Toc63846041"/>
+      <w:r>
+        <w:rPr>
+          <w:lang w:val="en-US"/>
+        </w:rPr>
+        <w:t>Level 12</w:t>
+      </w:r>
+      <w:bookmarkEnd w:id="20"/>
+    </w:p>
+    <w:p>
+      <w:pPr>
+        <w:rPr>
+          <w:lang w:val="en-US"/>
+        </w:rPr>
+      </w:pPr>
+      <w:r>
+        <w:rPr>
+          <w:noProof/>
+        </w:rPr>
+        <w:drawing>
+          <wp:inline distT="0" distB="0" distL="0" distR="0" wp14:anchorId="5A0265D8" wp14:editId="7E377E89">
+            <wp:extent cx="5400040" cy="3013710"/>
+            <wp:effectExtent l="0" t="0" r="0" b="0"/>
+            <wp:docPr id="16" name="Imagem 16"/>
+            <wp:cNvGraphicFramePr>
+              <a:graphicFrameLocks xmlns:a="http://schemas.openxmlformats.org/drawingml/2006/main" noChangeAspect="1"/>
+            </wp:cNvGraphicFramePr>
+            <a:graphic xmlns:a="http://schemas.openxmlformats.org/drawingml/2006/main">
+              <a:graphicData uri="http://schemas.openxmlformats.org/drawingml/2006/picture">
+                <pic:pic xmlns:pic="http://schemas.openxmlformats.org/drawingml/2006/picture">
+                  <pic:nvPicPr>
+                    <pic:cNvPr id="1" name=""/>
+                    <pic:cNvPicPr/>
+                  </pic:nvPicPr>
+                  <pic:blipFill>
+                    <a:blip r:embed="rId21"/>
+                    <a:stretch>
+                      <a:fillRect/>
+                    </a:stretch>
+                  </pic:blipFill>
+                  <pic:spPr>
+                    <a:xfrm>
+                      <a:off x="0" y="0"/>
+                      <a:ext cx="5400040" cy="3013710"/>
+                    </a:xfrm>
+                    <a:prstGeom prst="rect">
+                      <a:avLst/>
+                    </a:prstGeom>
+                  </pic:spPr>
+                </pic:pic>
+              </a:graphicData>
+            </a:graphic>
+          </wp:inline>
+        </w:drawing>
+      </w:r>
+    </w:p>
+    <w:p>
+      <w:pPr>
+        <w:pStyle w:val="Ttulo2"/>
+        <w:rPr>
+          <w:lang w:val="en-US"/>
+        </w:rPr>
+      </w:pPr>
+      <w:bookmarkStart w:id="21" w:name="_Toc63846042"/>
+      <w:r>
+        <w:rPr>
+          <w:lang w:val="en-US"/>
+        </w:rPr>
+        <w:lastRenderedPageBreak/>
+        <w:t>Level 13</w:t>
+      </w:r>
+      <w:bookmarkEnd w:id="21"/>
+    </w:p>
+    <w:p>
+      <w:pPr>
+        <w:rPr>
+          <w:lang w:val="en-US"/>
+        </w:rPr>
+      </w:pPr>
+      <w:r>
+        <w:rPr>
+          <w:noProof/>
+        </w:rPr>
+        <w:drawing>
+          <wp:inline distT="0" distB="0" distL="0" distR="0" wp14:anchorId="26F6E8C7" wp14:editId="43C0C1C1">
+            <wp:extent cx="5372100" cy="3028950"/>
+            <wp:effectExtent l="0" t="0" r="0" b="0"/>
+            <wp:docPr id="17" name="Imagem 17"/>
+            <wp:cNvGraphicFramePr>
+              <a:graphicFrameLocks xmlns:a="http://schemas.openxmlformats.org/drawingml/2006/main" noChangeAspect="1"/>
+            </wp:cNvGraphicFramePr>
+            <a:graphic xmlns:a="http://schemas.openxmlformats.org/drawingml/2006/main">
+              <a:graphicData uri="http://schemas.openxmlformats.org/drawingml/2006/picture">
+                <pic:pic xmlns:pic="http://schemas.openxmlformats.org/drawingml/2006/picture">
+                  <pic:nvPicPr>
+                    <pic:cNvPr id="1" name=""/>
+                    <pic:cNvPicPr/>
+                  </pic:nvPicPr>
+                  <pic:blipFill>
+                    <a:blip r:embed="rId22"/>
+                    <a:stretch>
+                      <a:fillRect/>
+                    </a:stretch>
+                  </pic:blipFill>
+                  <pic:spPr>
+                    <a:xfrm>
+                      <a:off x="0" y="0"/>
+                      <a:ext cx="5372100" cy="3028950"/>
+                    </a:xfrm>
+                    <a:prstGeom prst="rect">
+                      <a:avLst/>
+                    </a:prstGeom>
+                  </pic:spPr>
+                </pic:pic>
+              </a:graphicData>
+            </a:graphic>
+          </wp:inline>
+        </w:drawing>
+      </w:r>
+    </w:p>
+    <w:p>
+      <w:pPr>
+        <w:pStyle w:val="Ttulo2"/>
+        <w:rPr>
+          <w:lang w:val="en-US"/>
+        </w:rPr>
+      </w:pPr>
+      <w:bookmarkStart w:id="22" w:name="_Toc63846043"/>
+      <w:r>
+        <w:rPr>
+          <w:lang w:val="en-US"/>
+        </w:rPr>
+        <w:t>Level 14</w:t>
+      </w:r>
+      <w:bookmarkEnd w:id="22"/>
+    </w:p>
+    <w:p>
+      <w:pPr>
+        <w:rPr>
+          <w:lang w:val="en-US"/>
+        </w:rPr>
+      </w:pPr>
+      <w:r>
+        <w:rPr>
+          <w:noProof/>
+        </w:rPr>
+        <w:drawing>
+          <wp:inline distT="0" distB="0" distL="0" distR="0" wp14:anchorId="4E3665E8" wp14:editId="5EA4C275">
+            <wp:extent cx="5400040" cy="3037205"/>
+            <wp:effectExtent l="0" t="0" r="0" b="0"/>
+            <wp:docPr id="18" name="Imagem 18"/>
+            <wp:cNvGraphicFramePr>
+              <a:graphicFrameLocks xmlns:a="http://schemas.openxmlformats.org/drawingml/2006/main" noChangeAspect="1"/>
+            </wp:cNvGraphicFramePr>
+            <a:graphic xmlns:a="http://schemas.openxmlformats.org/drawingml/2006/main">
+              <a:graphicData uri="http://schemas.openxmlformats.org/drawingml/2006/picture">
+                <pic:pic xmlns:pic="http://schemas.openxmlformats.org/drawingml/2006/picture">
+                  <pic:nvPicPr>
+                    <pic:cNvPr id="1" name=""/>
+                    <pic:cNvPicPr/>
+                  </pic:nvPicPr>
+                  <pic:blipFill>
+                    <a:blip r:embed="rId23"/>
+                    <a:stretch>
+                      <a:fillRect/>
+                    </a:stretch>
+                  </pic:blipFill>
+                  <pic:spPr>
+                    <a:xfrm>
+                      <a:off x="0" y="0"/>
+                      <a:ext cx="5400040" cy="3037205"/>
+                    </a:xfrm>
+                    <a:prstGeom prst="rect">
+                      <a:avLst/>
+                    </a:prstGeom>
+                  </pic:spPr>
+                </pic:pic>
+              </a:graphicData>
+            </a:graphic>
+          </wp:inline>
+        </w:drawing>
+      </w:r>
+    </w:p>
+    <w:p>
+      <w:pPr>
+        <w:pStyle w:val="Ttulo2"/>
+        <w:rPr>
+          <w:lang w:val="en-US"/>
+        </w:rPr>
+      </w:pPr>
+      <w:bookmarkStart w:id="23" w:name="_Toc63846044"/>
+      <w:r>
+        <w:rPr>
+          <w:lang w:val="en-US"/>
+        </w:rPr>
+        <w:lastRenderedPageBreak/>
+        <w:t>Level 15</w:t>
+      </w:r>
+      <w:bookmarkEnd w:id="23"/>
+    </w:p>
+    <w:p>
+      <w:pPr>
+        <w:rPr>
+          <w:lang w:val="en-US"/>
+        </w:rPr>
+      </w:pPr>
+      <w:r>
+        <w:rPr>
+          <w:noProof/>
+        </w:rPr>
+        <w:drawing>
+          <wp:inline distT="0" distB="0" distL="0" distR="0" wp14:anchorId="76B7274A" wp14:editId="05FF6B3F">
+            <wp:extent cx="5400040" cy="3018790"/>
+            <wp:effectExtent l="0" t="0" r="0" b="0"/>
+            <wp:docPr id="19" name="Imagem 19"/>
+            <wp:cNvGraphicFramePr>
+              <a:graphicFrameLocks xmlns:a="http://schemas.openxmlformats.org/drawingml/2006/main" noChangeAspect="1"/>
+            </wp:cNvGraphicFramePr>
+            <a:graphic xmlns:a="http://schemas.openxmlformats.org/drawingml/2006/main">
+              <a:graphicData uri="http://schemas.openxmlformats.org/drawingml/2006/picture">
+                <pic:pic xmlns:pic="http://schemas.openxmlformats.org/drawingml/2006/picture">
+                  <pic:nvPicPr>
+                    <pic:cNvPr id="1" name=""/>
+                    <pic:cNvPicPr/>
+                  </pic:nvPicPr>
+                  <pic:blipFill>
+                    <a:blip r:embed="rId24"/>
+                    <a:stretch>
+                      <a:fillRect/>
+                    </a:stretch>
+                  </pic:blipFill>
+                  <pic:spPr>
+                    <a:xfrm>
+                      <a:off x="0" y="0"/>
+                      <a:ext cx="5400040" cy="3018790"/>
+                    </a:xfrm>
+                    <a:prstGeom prst="rect">
+                      <a:avLst/>
+                    </a:prstGeom>
+                  </pic:spPr>
+                </pic:pic>
+              </a:graphicData>
+            </a:graphic>
+          </wp:inline>
+        </w:drawing>
+      </w:r>
+    </w:p>
+    <w:p>
+      <w:pPr>
+        <w:pStyle w:val="Ttulo1"/>
+        <w:rPr>
+          <w:lang w:val="en-US"/>
+        </w:rPr>
+      </w:pPr>
+      <w:bookmarkStart w:id="24" w:name="_Toc63846045"/>
+      <w:r>
+        <w:rPr>
+          <w:lang w:val="en-US"/>
+        </w:rPr>
+        <w:t>Downloaded Assets</w:t>
+      </w:r>
+      <w:bookmarkEnd w:id="24"/>
+    </w:p>
+    <w:p>
+      <w:pPr>
+        <w:rPr>
+          <w:lang w:val="en-US"/>
+        </w:rPr>
+      </w:pPr>
+      <w:bookmarkStart w:id="25" w:name="_Toc63846046"/>
+      <w:r>
+        <w:rPr>
+          <w:rStyle w:val="Ttulo2Char"/>
+          <w:lang w:val="en-US"/>
+        </w:rPr>
+        <w:t>Assets from Unity Asset Store</w:t>
+      </w:r>
+      <w:bookmarkEnd w:id="25"/>
+    </w:p>
+    <w:p>
+      <w:pPr>
+        <w:pStyle w:val="PargrafodaLista"/>
+        <w:numPr>
+          <w:ilvl w:val="0"/>
+          <w:numId w:val="3"/>
+        </w:numPr>
+        <w:rPr>
+          <w:lang w:val="en-US"/>
+        </w:rPr>
+      </w:pPr>
+      <w:r>
+        <w:rPr>
+          <w:lang w:val="en-US"/>
+        </w:rPr>
+        <w:t xml:space="preserve">69 Game Over Jingles Pack (Free) </w:t>
+      </w:r>
+    </w:p>
+    <w:p>
+      <w:pPr>
+        <w:pStyle w:val="PargrafodaLista"/>
+        <w:numPr>
+          <w:ilvl w:val="2"/>
+          <w:numId w:val="1"/>
+        </w:numPr>
+        <w:rPr>
+          <w:lang w:val="en-US"/>
+        </w:rPr>
+      </w:pPr>
+      <w:r>
+        <w:rPr>
+          <w:lang w:val="en-US"/>
+        </w:rPr>
+        <w:t xml:space="preserve">Tine </w:t>
+      </w:r>
+      <w:proofErr w:type="spellStart"/>
+      <w:r>
+        <w:rPr>
+          <w:lang w:val="en-US"/>
+        </w:rPr>
+        <w:t>Schenck</w:t>
+      </w:r>
+      <w:proofErr w:type="spellEnd"/>
+      <w:r>
+        <w:rPr>
+          <w:lang w:val="en-US"/>
+        </w:rPr>
+        <w:t xml:space="preserve"> - Game Over Jingles Pack -  30 Jingle 4</w:t>
+      </w:r>
+    </w:p>
+    <w:p>
+      <w:pPr>
+        <w:pStyle w:val="PargrafodaLista"/>
+        <w:numPr>
+          <w:ilvl w:val="0"/>
+          <w:numId w:val="1"/>
+        </w:numPr>
+        <w:rPr>
+          <w:lang w:val="en-US"/>
+        </w:rPr>
+      </w:pPr>
+      <w:r>
+        <w:rPr>
+          <w:lang w:val="en-US"/>
+        </w:rPr>
+        <w:t xml:space="preserve">Absolute Space &amp; Sci-Fi (Free Sample) by </w:t>
+      </w:r>
+      <w:proofErr w:type="spellStart"/>
+      <w:r>
+        <w:rPr>
+          <w:lang w:val="en-US"/>
+        </w:rPr>
+        <w:t>Voltz</w:t>
+      </w:r>
+      <w:proofErr w:type="spellEnd"/>
+      <w:r>
+        <w:rPr>
+          <w:lang w:val="en-US"/>
+        </w:rPr>
+        <w:t xml:space="preserve"> Supreme</w:t>
+      </w:r>
+    </w:p>
+    <w:p>
+      <w:pPr>
+        <w:pStyle w:val="PargrafodaLista"/>
+        <w:numPr>
+          <w:ilvl w:val="0"/>
+          <w:numId w:val="1"/>
+        </w:numPr>
+        <w:rPr>
+          <w:lang w:val="en-US"/>
+        </w:rPr>
+      </w:pPr>
+      <w:r>
+        <w:rPr>
+          <w:lang w:val="en-US"/>
+        </w:rPr>
+        <w:t xml:space="preserve">Animated Loading Icons </w:t>
+      </w:r>
+      <w:r>
+        <w:rPr>
+          <w:lang w:val="en-US"/>
+        </w:rPr>
+        <w:t xml:space="preserve">by David </w:t>
+      </w:r>
+      <w:proofErr w:type="spellStart"/>
+      <w:r>
+        <w:rPr>
+          <w:lang w:val="en-US"/>
+        </w:rPr>
+        <w:t>Stenfors</w:t>
+      </w:r>
+      <w:proofErr w:type="spellEnd"/>
+    </w:p>
+    <w:p>
+      <w:pPr>
+        <w:pStyle w:val="PargrafodaLista"/>
+        <w:numPr>
+          <w:ilvl w:val="0"/>
+          <w:numId w:val="1"/>
+        </w:numPr>
+        <w:rPr>
+          <w:lang w:val="en-US"/>
+        </w:rPr>
+      </w:pPr>
+      <w:proofErr w:type="spellStart"/>
+      <w:r>
+        <w:rPr>
+          <w:lang w:val="en-US"/>
+        </w:rPr>
+        <w:t>SciFi</w:t>
+      </w:r>
+      <w:proofErr w:type="spellEnd"/>
+      <w:r>
+        <w:rPr>
+          <w:lang w:val="en-US"/>
+        </w:rPr>
+        <w:t xml:space="preserve"> Music Pack by Adam </w:t>
+      </w:r>
+      <w:proofErr w:type="spellStart"/>
+      <w:r>
+        <w:rPr>
+          <w:lang w:val="en-US"/>
+        </w:rPr>
+        <w:t>Bielecki</w:t>
+      </w:r>
+      <w:proofErr w:type="spellEnd"/>
+    </w:p>
+    <w:p>
+      <w:pPr>
+        <w:pStyle w:val="PargrafodaLista"/>
+        <w:numPr>
+          <w:ilvl w:val="0"/>
+          <w:numId w:val="1"/>
+        </w:numPr>
+        <w:rPr>
+          <w:lang w:val="en-US"/>
+        </w:rPr>
+      </w:pPr>
+      <w:proofErr w:type="spellStart"/>
+      <w:r>
+        <w:rPr>
+          <w:lang w:val="en-US"/>
+        </w:rPr>
+        <w:t>CasualGameSounds</w:t>
+      </w:r>
+      <w:proofErr w:type="spellEnd"/>
+      <w:r>
+        <w:rPr>
+          <w:lang w:val="en-US"/>
+        </w:rPr>
+        <w:t xml:space="preserve"> by </w:t>
+      </w:r>
+      <w:proofErr w:type="spellStart"/>
+      <w:r>
+        <w:rPr>
+          <w:lang w:val="en-US"/>
+        </w:rPr>
+        <w:t>Dustyroom</w:t>
+      </w:r>
+      <w:proofErr w:type="spellEnd"/>
+    </w:p>
+    <w:p>
+      <w:pPr>
+        <w:pStyle w:val="PargrafodaLista"/>
+        <w:numPr>
+          <w:ilvl w:val="0"/>
+          <w:numId w:val="1"/>
+        </w:numPr>
+        <w:rPr>
+          <w:lang w:val="en-US"/>
+        </w:rPr>
+      </w:pPr>
+      <w:r>
+        <w:rPr>
+          <w:lang w:val="en-US"/>
+        </w:rPr>
+        <w:t xml:space="preserve">Deep in Space by </w:t>
+      </w:r>
+      <w:proofErr w:type="spellStart"/>
+      <w:r>
+        <w:rPr>
+          <w:lang w:val="en-US"/>
+        </w:rPr>
+        <w:t>Breitbarth</w:t>
+      </w:r>
+      <w:proofErr w:type="spellEnd"/>
+    </w:p>
+    <w:p>
+      <w:pPr>
+        <w:pStyle w:val="PargrafodaLista"/>
+        <w:numPr>
+          <w:ilvl w:val="0"/>
+          <w:numId w:val="1"/>
+        </w:numPr>
+        <w:rPr>
+          <w:lang w:val="en-US"/>
+        </w:rPr>
+      </w:pPr>
+      <w:r>
+        <w:rPr>
+          <w:lang w:val="en-US"/>
+        </w:rPr>
+        <w:t xml:space="preserve">Dynamic Space Background Lite by </w:t>
+      </w:r>
+      <w:proofErr w:type="spellStart"/>
+      <w:r>
+        <w:rPr>
+          <w:lang w:val="en-US"/>
+        </w:rPr>
+        <w:t>DinV</w:t>
+      </w:r>
+      <w:proofErr w:type="spellEnd"/>
+      <w:r>
+        <w:rPr>
+          <w:lang w:val="en-US"/>
+        </w:rPr>
+        <w:t xml:space="preserve"> Studio</w:t>
+      </w:r>
+    </w:p>
+    <w:p>
+      <w:pPr>
+        <w:pStyle w:val="PargrafodaLista"/>
+        <w:numPr>
+          <w:ilvl w:val="0"/>
+          <w:numId w:val="1"/>
+        </w:numPr>
+        <w:rPr>
+          <w:lang w:val="en-US"/>
+        </w:rPr>
+      </w:pPr>
+      <w:r>
+        <w:rPr>
+          <w:lang w:val="en-US"/>
+        </w:rPr>
+        <w:t xml:space="preserve">Planets with Space Background in Flat Style  by </w:t>
+      </w:r>
+      <w:proofErr w:type="spellStart"/>
+      <w:r>
+        <w:rPr>
+          <w:lang w:val="en-US"/>
+        </w:rPr>
+        <w:t>DinV</w:t>
+      </w:r>
+      <w:proofErr w:type="spellEnd"/>
+      <w:r>
+        <w:rPr>
+          <w:lang w:val="en-US"/>
+        </w:rPr>
+        <w:t xml:space="preserve"> Studio</w:t>
+      </w:r>
+    </w:p>
+    <w:p>
+      <w:pPr>
+        <w:pStyle w:val="PargrafodaLista"/>
+        <w:numPr>
+          <w:ilvl w:val="0"/>
+          <w:numId w:val="1"/>
+        </w:numPr>
+        <w:rPr>
+          <w:lang w:val="en-US"/>
+        </w:rPr>
+      </w:pPr>
+      <w:proofErr w:type="spellStart"/>
+      <w:r>
+        <w:rPr>
+          <w:lang w:val="en-US"/>
+        </w:rPr>
+        <w:t>SpaceSkies</w:t>
+      </w:r>
+      <w:proofErr w:type="spellEnd"/>
+      <w:r>
+        <w:rPr>
+          <w:lang w:val="en-US"/>
+        </w:rPr>
+        <w:t xml:space="preserve"> Free</w:t>
+      </w:r>
+      <w:r>
+        <w:rPr>
+          <w:lang w:val="en-US"/>
+        </w:rPr>
         <w:t xml:space="preserve"> </w:t>
       </w:r>
-      <w:proofErr w:type="gramStart"/>
-      <w:r>
-        <w:rPr>
-          <w:lang w:val="en-US"/>
-        </w:rPr>
-        <w:t>5</w:t>
-      </w:r>
-      <w:proofErr w:type="gramEnd"/>
-      <w:r>
-        <w:rPr>
-          <w:lang w:val="en-US"/>
-        </w:rPr>
-        <w:t xml:space="preserve"> explore the us</w:t>
-      </w:r>
-      <w:bookmarkStart w:id="10" w:name="_GoBack"/>
-      <w:bookmarkEnd w:id="10"/>
-      <w:r>
-        <w:rPr>
-          <w:lang w:val="en-US"/>
-        </w:rPr>
-        <w:t>ages of the red alien.</w:t>
-      </w:r>
+      <w:r>
+        <w:rPr>
+          <w:lang w:val="en-US"/>
+        </w:rPr>
+        <w:t>by PULSAR BYTES</w:t>
+      </w:r>
+    </w:p>
+    <w:p>
+      <w:pPr>
+        <w:pStyle w:val="PargrafodaLista"/>
+        <w:numPr>
+          <w:ilvl w:val="0"/>
+          <w:numId w:val="1"/>
+        </w:numPr>
+        <w:rPr>
+          <w:lang w:val="en-US"/>
+        </w:rPr>
+      </w:pPr>
+      <w:r>
+        <w:rPr>
+          <w:lang w:val="en-US"/>
+        </w:rPr>
+        <w:t xml:space="preserve">Free Sound Effects Pack by Olivier </w:t>
+      </w:r>
+      <w:proofErr w:type="spellStart"/>
+      <w:r>
+        <w:rPr>
+          <w:lang w:val="en-US"/>
+        </w:rPr>
+        <w:t>Girardot</w:t>
+      </w:r>
+      <w:proofErr w:type="spellEnd"/>
     </w:p>
     <w:p>
       <w:pPr>
@@ -1672,166 +3817,65 @@
           <w:lang w:val="en-US"/>
         </w:rPr>
       </w:pPr>
-      <w:r>
-        <w:rPr>
-          <w:lang w:val="en-US"/>
-        </w:rPr>
-        <w:t>Level 4</w:t>
-      </w:r>
-    </w:p>
-    <w:p>
-      <w:pPr>
-        <w:pStyle w:val="Ttulo2"/>
-        <w:rPr>
-          <w:lang w:val="en-US"/>
-        </w:rPr>
-      </w:pPr>
-      <w:r>
-        <w:rPr>
-          <w:lang w:val="en-US"/>
-        </w:rPr>
-        <w:t>Level 5</w:t>
-      </w:r>
-    </w:p>
-    <w:p>
-      <w:pPr>
-        <w:pStyle w:val="Ttulo2"/>
-        <w:rPr>
-          <w:lang w:val="en-US"/>
-        </w:rPr>
-      </w:pPr>
-      <w:r>
-        <w:rPr>
-          <w:lang w:val="en-US"/>
-        </w:rPr>
-        <w:t>Level 6</w:t>
-      </w:r>
-    </w:p>
-    <w:p>
-      <w:pPr>
-        <w:pStyle w:val="Ttulo2"/>
-        <w:rPr>
-          <w:lang w:val="en-US"/>
-        </w:rPr>
-      </w:pPr>
-      <w:r>
-        <w:rPr>
-          <w:lang w:val="en-US"/>
-        </w:rPr>
-        <w:t>Level 7</w:t>
-      </w:r>
-    </w:p>
-    <w:p>
-      <w:pPr>
-        <w:pStyle w:val="Ttulo2"/>
-        <w:rPr>
-          <w:lang w:val="en-US"/>
-        </w:rPr>
-      </w:pPr>
-      <w:r>
-        <w:rPr>
-          <w:lang w:val="en-US"/>
-        </w:rPr>
-        <w:t>Level 8</w:t>
-      </w:r>
-    </w:p>
-    <w:p>
-      <w:pPr>
-        <w:pStyle w:val="Ttulo2"/>
-        <w:rPr>
-          <w:lang w:val="en-US"/>
-        </w:rPr>
-      </w:pPr>
-      <w:r>
-        <w:rPr>
-          <w:lang w:val="en-US"/>
-        </w:rPr>
-        <w:t>Level 9</w:t>
-      </w:r>
-    </w:p>
-    <w:p>
-      <w:pPr>
-        <w:pStyle w:val="Ttulo2"/>
-        <w:rPr>
-          <w:lang w:val="en-US"/>
-        </w:rPr>
-      </w:pPr>
-      <w:r>
-        <w:rPr>
-          <w:lang w:val="en-US"/>
-        </w:rPr>
-        <w:t>Level 10</w:t>
-      </w:r>
-    </w:p>
-    <w:p>
-      <w:pPr>
-        <w:pStyle w:val="Ttulo2"/>
-        <w:rPr>
-          <w:lang w:val="en-US"/>
-        </w:rPr>
-      </w:pPr>
-      <w:r>
-        <w:rPr>
-          <w:lang w:val="en-US"/>
-        </w:rPr>
-        <w:t>Level 11</w:t>
-      </w:r>
-    </w:p>
-    <w:p>
-      <w:pPr>
-        <w:pStyle w:val="Ttulo2"/>
-        <w:rPr>
-          <w:lang w:val="en-US"/>
-        </w:rPr>
-      </w:pPr>
-      <w:r>
-        <w:rPr>
-          <w:lang w:val="en-US"/>
-        </w:rPr>
-        <w:t>Level 12</w:t>
-      </w:r>
-    </w:p>
-    <w:p>
-      <w:pPr>
-        <w:pStyle w:val="Ttulo2"/>
-        <w:rPr>
-          <w:lang w:val="en-US"/>
-        </w:rPr>
-      </w:pPr>
-      <w:r>
-        <w:rPr>
-          <w:lang w:val="en-US"/>
-        </w:rPr>
-        <w:t>Level 13</w:t>
-      </w:r>
-    </w:p>
-    <w:p>
-      <w:pPr>
-        <w:pStyle w:val="Ttulo2"/>
-        <w:rPr>
-          <w:lang w:val="en-US"/>
-        </w:rPr>
-      </w:pPr>
-      <w:r>
-        <w:rPr>
-          <w:lang w:val="en-US"/>
-        </w:rPr>
-        <w:t>Level 14</w:t>
-      </w:r>
-    </w:p>
-    <w:p>
-      <w:pPr>
-        <w:pStyle w:val="Ttulo2"/>
-        <w:rPr>
-          <w:lang w:val="en-US"/>
-        </w:rPr>
-      </w:pPr>
-      <w:r>
-        <w:rPr>
-          <w:lang w:val="en-US"/>
-        </w:rPr>
-        <w:t>Level 15</w:t>
-      </w:r>
+      <w:bookmarkStart w:id="26" w:name="_Toc63846047"/>
+      <w:r>
+        <w:rPr>
+          <w:lang w:val="en-US"/>
+        </w:rPr>
+        <w:t xml:space="preserve">Assets from </w:t>
+      </w:r>
+      <w:proofErr w:type="spellStart"/>
+      <w:r>
+        <w:rPr>
+          <w:lang w:val="en-US"/>
+        </w:rPr>
+        <w:t>CraftPix</w:t>
+      </w:r>
+      <w:bookmarkEnd w:id="26"/>
+      <w:proofErr w:type="spellEnd"/>
+    </w:p>
+    <w:p>
+      <w:pPr>
+        <w:pStyle w:val="PargrafodaLista"/>
+        <w:numPr>
+          <w:ilvl w:val="0"/>
+          <w:numId w:val="5"/>
+        </w:numPr>
+        <w:rPr>
+          <w:lang w:val="en-US"/>
+        </w:rPr>
+      </w:pPr>
+      <w:r>
+        <w:rPr>
+          <w:lang w:val="en-US"/>
+        </w:rPr>
+        <w:t>Free Space Shooter Game Objects</w:t>
+      </w:r>
+    </w:p>
+    <w:p>
+      <w:pPr>
+        <w:pStyle w:val="PargrafodaLista"/>
+        <w:numPr>
+          <w:ilvl w:val="0"/>
+          <w:numId w:val="5"/>
+        </w:numPr>
+        <w:rPr>
+          <w:lang w:val="en-US"/>
+        </w:rPr>
+      </w:pPr>
+      <w:r>
+        <w:rPr>
+          <w:lang w:val="en-US"/>
+        </w:rPr>
+        <w:t>Free Space Shooter Game GUI</w:t>
+      </w:r>
+    </w:p>
+    <w:p>
+      <w:pPr>
+        <w:rPr>
+          <w:lang w:val="en-US"/>
+        </w:rPr>
+      </w:pPr>
     </w:p>
     <w:sectPr>
       <w:pgSz w:w="11906" w:h="16838"/>
@@ -1841,6 +3885,539 @@
     </w:sectPr>
   </w:body>
 </w:document>
+</file>
+
+<file path=word/numbering.xml><?xml version="1.0" encoding="utf-8"?>
+<w:numbering xmlns:wpc="http://schemas.microsoft.com/office/word/2010/wordprocessingCanvas" xmlns:mc="http://schemas.openxmlformats.org/markup-compatibility/2006" xmlns:o="urn:schemas-microsoft-com:office:office" xmlns:r="http://schemas.openxmlformats.org/officeDocument/2006/relationships" xmlns:m="http://schemas.openxmlformats.org/officeDocument/2006/math" xmlns:v="urn:schemas-microsoft-com:vml" xmlns:wp14="http://schemas.microsoft.com/office/word/2010/wordprocessingDrawing" xmlns:wp="http://schemas.openxmlformats.org/drawingml/2006/wordprocessingDrawing" xmlns:w10="urn:schemas-microsoft-com:office:word" xmlns:w="http://schemas.openxmlformats.org/wordprocessingml/2006/main" xmlns:w14="http://schemas.microsoft.com/office/word/2010/wordml" xmlns:w15="http://schemas.microsoft.com/office/word/2012/wordml" xmlns:wpg="http://schemas.microsoft.com/office/word/2010/wordprocessingGroup" xmlns:wpi="http://schemas.microsoft.com/office/word/2010/wordprocessingInk" xmlns:wne="http://schemas.microsoft.com/office/word/2006/wordml" xmlns:wps="http://schemas.microsoft.com/office/word/2010/wordprocessingShape" mc:Ignorable="w14 w15 wp14">
+  <w:abstractNum w:abstractNumId="0" w15:restartNumberingAfterBreak="0">
+    <w:nsid w:val="02496ACD"/>
+    <w:multiLevelType w:val="hybridMultilevel"/>
+    <w:tmpl w:val="13EA3AF4"/>
+    <w:lvl w:ilvl="0" w:tplc="04160001">
+      <w:start w:val="1"/>
+      <w:numFmt w:val="bullet"/>
+      <w:lvlText w:val=""/>
+      <w:lvlJc w:val="left"/>
+      <w:pPr>
+        <w:ind w:left="720" w:hanging="360"/>
+      </w:pPr>
+      <w:rPr>
+        <w:rFonts w:ascii="Symbol" w:hAnsi="Symbol" w:hint="default"/>
+      </w:rPr>
+    </w:lvl>
+    <w:lvl w:ilvl="1" w:tplc="04160019" w:tentative="1">
+      <w:start w:val="1"/>
+      <w:numFmt w:val="lowerLetter"/>
+      <w:lvlText w:val="%2."/>
+      <w:lvlJc w:val="left"/>
+      <w:pPr>
+        <w:ind w:left="1440" w:hanging="360"/>
+      </w:pPr>
+    </w:lvl>
+    <w:lvl w:ilvl="2" w:tplc="0416001B" w:tentative="1">
+      <w:start w:val="1"/>
+      <w:numFmt w:val="lowerRoman"/>
+      <w:lvlText w:val="%3."/>
+      <w:lvlJc w:val="right"/>
+      <w:pPr>
+        <w:ind w:left="2160" w:hanging="180"/>
+      </w:pPr>
+    </w:lvl>
+    <w:lvl w:ilvl="3" w:tplc="0416000F" w:tentative="1">
+      <w:start w:val="1"/>
+      <w:numFmt w:val="decimal"/>
+      <w:lvlText w:val="%4."/>
+      <w:lvlJc w:val="left"/>
+      <w:pPr>
+        <w:ind w:left="2880" w:hanging="360"/>
+      </w:pPr>
+    </w:lvl>
+    <w:lvl w:ilvl="4" w:tplc="04160019" w:tentative="1">
+      <w:start w:val="1"/>
+      <w:numFmt w:val="lowerLetter"/>
+      <w:lvlText w:val="%5."/>
+      <w:lvlJc w:val="left"/>
+      <w:pPr>
+        <w:ind w:left="3600" w:hanging="360"/>
+      </w:pPr>
+    </w:lvl>
+    <w:lvl w:ilvl="5" w:tplc="0416001B" w:tentative="1">
+      <w:start w:val="1"/>
+      <w:numFmt w:val="lowerRoman"/>
+      <w:lvlText w:val="%6."/>
+      <w:lvlJc w:val="right"/>
+      <w:pPr>
+        <w:ind w:left="4320" w:hanging="180"/>
+      </w:pPr>
+    </w:lvl>
+    <w:lvl w:ilvl="6" w:tplc="0416000F" w:tentative="1">
+      <w:start w:val="1"/>
+      <w:numFmt w:val="decimal"/>
+      <w:lvlText w:val="%7."/>
+      <w:lvlJc w:val="left"/>
+      <w:pPr>
+        <w:ind w:left="5040" w:hanging="360"/>
+      </w:pPr>
+    </w:lvl>
+    <w:lvl w:ilvl="7" w:tplc="04160019" w:tentative="1">
+      <w:start w:val="1"/>
+      <w:numFmt w:val="lowerLetter"/>
+      <w:lvlText w:val="%8."/>
+      <w:lvlJc w:val="left"/>
+      <w:pPr>
+        <w:ind w:left="5760" w:hanging="360"/>
+      </w:pPr>
+    </w:lvl>
+    <w:lvl w:ilvl="8" w:tplc="0416001B" w:tentative="1">
+      <w:start w:val="1"/>
+      <w:numFmt w:val="lowerRoman"/>
+      <w:lvlText w:val="%9."/>
+      <w:lvlJc w:val="right"/>
+      <w:pPr>
+        <w:ind w:left="6480" w:hanging="180"/>
+      </w:pPr>
+    </w:lvl>
+  </w:abstractNum>
+  <w:abstractNum w:abstractNumId="1" w15:restartNumberingAfterBreak="0">
+    <w:nsid w:val="21B8424A"/>
+    <w:multiLevelType w:val="hybridMultilevel"/>
+    <w:tmpl w:val="A97226CA"/>
+    <w:lvl w:ilvl="0" w:tplc="0416000F">
+      <w:start w:val="1"/>
+      <w:numFmt w:val="decimal"/>
+      <w:lvlText w:val="%1."/>
+      <w:lvlJc w:val="left"/>
+      <w:pPr>
+        <w:ind w:left="720" w:hanging="360"/>
+      </w:pPr>
+    </w:lvl>
+    <w:lvl w:ilvl="1" w:tplc="04160019" w:tentative="1">
+      <w:start w:val="1"/>
+      <w:numFmt w:val="lowerLetter"/>
+      <w:lvlText w:val="%2."/>
+      <w:lvlJc w:val="left"/>
+      <w:pPr>
+        <w:ind w:left="1440" w:hanging="360"/>
+      </w:pPr>
+    </w:lvl>
+    <w:lvl w:ilvl="2" w:tplc="0416001B" w:tentative="1">
+      <w:start w:val="1"/>
+      <w:numFmt w:val="lowerRoman"/>
+      <w:lvlText w:val="%3."/>
+      <w:lvlJc w:val="right"/>
+      <w:pPr>
+        <w:ind w:left="2160" w:hanging="180"/>
+      </w:pPr>
+    </w:lvl>
+    <w:lvl w:ilvl="3" w:tplc="0416000F" w:tentative="1">
+      <w:start w:val="1"/>
+      <w:numFmt w:val="decimal"/>
+      <w:lvlText w:val="%4."/>
+      <w:lvlJc w:val="left"/>
+      <w:pPr>
+        <w:ind w:left="2880" w:hanging="360"/>
+      </w:pPr>
+    </w:lvl>
+    <w:lvl w:ilvl="4" w:tplc="04160019" w:tentative="1">
+      <w:start w:val="1"/>
+      <w:numFmt w:val="lowerLetter"/>
+      <w:lvlText w:val="%5."/>
+      <w:lvlJc w:val="left"/>
+      <w:pPr>
+        <w:ind w:left="3600" w:hanging="360"/>
+      </w:pPr>
+    </w:lvl>
+    <w:lvl w:ilvl="5" w:tplc="0416001B" w:tentative="1">
+      <w:start w:val="1"/>
+      <w:numFmt w:val="lowerRoman"/>
+      <w:lvlText w:val="%6."/>
+      <w:lvlJc w:val="right"/>
+      <w:pPr>
+        <w:ind w:left="4320" w:hanging="180"/>
+      </w:pPr>
+    </w:lvl>
+    <w:lvl w:ilvl="6" w:tplc="0416000F" w:tentative="1">
+      <w:start w:val="1"/>
+      <w:numFmt w:val="decimal"/>
+      <w:lvlText w:val="%7."/>
+      <w:lvlJc w:val="left"/>
+      <w:pPr>
+        <w:ind w:left="5040" w:hanging="360"/>
+      </w:pPr>
+    </w:lvl>
+    <w:lvl w:ilvl="7" w:tplc="04160019" w:tentative="1">
+      <w:start w:val="1"/>
+      <w:numFmt w:val="lowerLetter"/>
+      <w:lvlText w:val="%8."/>
+      <w:lvlJc w:val="left"/>
+      <w:pPr>
+        <w:ind w:left="5760" w:hanging="360"/>
+      </w:pPr>
+    </w:lvl>
+    <w:lvl w:ilvl="8" w:tplc="0416001B" w:tentative="1">
+      <w:start w:val="1"/>
+      <w:numFmt w:val="lowerRoman"/>
+      <w:lvlText w:val="%9."/>
+      <w:lvlJc w:val="right"/>
+      <w:pPr>
+        <w:ind w:left="6480" w:hanging="180"/>
+      </w:pPr>
+    </w:lvl>
+  </w:abstractNum>
+  <w:abstractNum w:abstractNumId="2" w15:restartNumberingAfterBreak="0">
+    <w:nsid w:val="2DEB58B3"/>
+    <w:multiLevelType w:val="hybridMultilevel"/>
+    <w:tmpl w:val="1AEE922A"/>
+    <w:lvl w:ilvl="0" w:tplc="04160001">
+      <w:start w:val="1"/>
+      <w:numFmt w:val="bullet"/>
+      <w:lvlText w:val=""/>
+      <w:lvlJc w:val="left"/>
+      <w:pPr>
+        <w:ind w:left="720" w:hanging="360"/>
+      </w:pPr>
+      <w:rPr>
+        <w:rFonts w:ascii="Symbol" w:hAnsi="Symbol" w:hint="default"/>
+      </w:rPr>
+    </w:lvl>
+    <w:lvl w:ilvl="1" w:tplc="04160003" w:tentative="1">
+      <w:start w:val="1"/>
+      <w:numFmt w:val="bullet"/>
+      <w:lvlText w:val="o"/>
+      <w:lvlJc w:val="left"/>
+      <w:pPr>
+        <w:ind w:left="1440" w:hanging="360"/>
+      </w:pPr>
+      <w:rPr>
+        <w:rFonts w:ascii="Courier New" w:hAnsi="Courier New" w:cs="Courier New" w:hint="default"/>
+      </w:rPr>
+    </w:lvl>
+    <w:lvl w:ilvl="2" w:tplc="04160005">
+      <w:start w:val="1"/>
+      <w:numFmt w:val="bullet"/>
+      <w:lvlText w:val=""/>
+      <w:lvlJc w:val="left"/>
+      <w:pPr>
+        <w:ind w:left="2160" w:hanging="360"/>
+      </w:pPr>
+      <w:rPr>
+        <w:rFonts w:ascii="Wingdings" w:hAnsi="Wingdings" w:hint="default"/>
+      </w:rPr>
+    </w:lvl>
+    <w:lvl w:ilvl="3" w:tplc="04160001" w:tentative="1">
+      <w:start w:val="1"/>
+      <w:numFmt w:val="bullet"/>
+      <w:lvlText w:val=""/>
+      <w:lvlJc w:val="left"/>
+      <w:pPr>
+        <w:ind w:left="2880" w:hanging="360"/>
+      </w:pPr>
+      <w:rPr>
+        <w:rFonts w:ascii="Symbol" w:hAnsi="Symbol" w:hint="default"/>
+      </w:rPr>
+    </w:lvl>
+    <w:lvl w:ilvl="4" w:tplc="04160003" w:tentative="1">
+      <w:start w:val="1"/>
+      <w:numFmt w:val="bullet"/>
+      <w:lvlText w:val="o"/>
+      <w:lvlJc w:val="left"/>
+      <w:pPr>
+        <w:ind w:left="3600" w:hanging="360"/>
+      </w:pPr>
+      <w:rPr>
+        <w:rFonts w:ascii="Courier New" w:hAnsi="Courier New" w:cs="Courier New" w:hint="default"/>
+      </w:rPr>
+    </w:lvl>
+    <w:lvl w:ilvl="5" w:tplc="04160005" w:tentative="1">
+      <w:start w:val="1"/>
+      <w:numFmt w:val="bullet"/>
+      <w:lvlText w:val=""/>
+      <w:lvlJc w:val="left"/>
+      <w:pPr>
+        <w:ind w:left="4320" w:hanging="360"/>
+      </w:pPr>
+      <w:rPr>
+        <w:rFonts w:ascii="Wingdings" w:hAnsi="Wingdings" w:hint="default"/>
+      </w:rPr>
+    </w:lvl>
+    <w:lvl w:ilvl="6" w:tplc="04160001" w:tentative="1">
+      <w:start w:val="1"/>
+      <w:numFmt w:val="bullet"/>
+      <w:lvlText w:val=""/>
+      <w:lvlJc w:val="left"/>
+      <w:pPr>
+        <w:ind w:left="5040" w:hanging="360"/>
+      </w:pPr>
+      <w:rPr>
+        <w:rFonts w:ascii="Symbol" w:hAnsi="Symbol" w:hint="default"/>
+      </w:rPr>
+    </w:lvl>
+    <w:lvl w:ilvl="7" w:tplc="04160003" w:tentative="1">
+      <w:start w:val="1"/>
+      <w:numFmt w:val="bullet"/>
+      <w:lvlText w:val="o"/>
+      <w:lvlJc w:val="left"/>
+      <w:pPr>
+        <w:ind w:left="5760" w:hanging="360"/>
+      </w:pPr>
+      <w:rPr>
+        <w:rFonts w:ascii="Courier New" w:hAnsi="Courier New" w:cs="Courier New" w:hint="default"/>
+      </w:rPr>
+    </w:lvl>
+    <w:lvl w:ilvl="8" w:tplc="04160005" w:tentative="1">
+      <w:start w:val="1"/>
+      <w:numFmt w:val="bullet"/>
+      <w:lvlText w:val=""/>
+      <w:lvlJc w:val="left"/>
+      <w:pPr>
+        <w:ind w:left="6480" w:hanging="360"/>
+      </w:pPr>
+      <w:rPr>
+        <w:rFonts w:ascii="Wingdings" w:hAnsi="Wingdings" w:hint="default"/>
+      </w:rPr>
+    </w:lvl>
+  </w:abstractNum>
+  <w:abstractNum w:abstractNumId="3" w15:restartNumberingAfterBreak="0">
+    <w:nsid w:val="5C8D4EDB"/>
+    <w:multiLevelType w:val="hybridMultilevel"/>
+    <w:tmpl w:val="A31A97DC"/>
+    <w:lvl w:ilvl="0" w:tplc="D51E7D48">
+      <w:numFmt w:val="bullet"/>
+      <w:lvlText w:val=""/>
+      <w:lvlJc w:val="left"/>
+      <w:pPr>
+        <w:ind w:left="1065" w:hanging="360"/>
+      </w:pPr>
+      <w:rPr>
+        <w:rFonts w:ascii="Symbol" w:eastAsiaTheme="minorEastAsia" w:hAnsi="Symbol" w:cstheme="minorBidi" w:hint="default"/>
+      </w:rPr>
+    </w:lvl>
+    <w:lvl w:ilvl="1" w:tplc="04160003" w:tentative="1">
+      <w:start w:val="1"/>
+      <w:numFmt w:val="bullet"/>
+      <w:lvlText w:val="o"/>
+      <w:lvlJc w:val="left"/>
+      <w:pPr>
+        <w:ind w:left="1785" w:hanging="360"/>
+      </w:pPr>
+      <w:rPr>
+        <w:rFonts w:ascii="Courier New" w:hAnsi="Courier New" w:cs="Courier New" w:hint="default"/>
+      </w:rPr>
+    </w:lvl>
+    <w:lvl w:ilvl="2" w:tplc="04160005" w:tentative="1">
+      <w:start w:val="1"/>
+      <w:numFmt w:val="bullet"/>
+      <w:lvlText w:val=""/>
+      <w:lvlJc w:val="left"/>
+      <w:pPr>
+        <w:ind w:left="2505" w:hanging="360"/>
+      </w:pPr>
+      <w:rPr>
+        <w:rFonts w:ascii="Wingdings" w:hAnsi="Wingdings" w:hint="default"/>
+      </w:rPr>
+    </w:lvl>
+    <w:lvl w:ilvl="3" w:tplc="04160001" w:tentative="1">
+      <w:start w:val="1"/>
+      <w:numFmt w:val="bullet"/>
+      <w:lvlText w:val=""/>
+      <w:lvlJc w:val="left"/>
+      <w:pPr>
+        <w:ind w:left="3225" w:hanging="360"/>
+      </w:pPr>
+      <w:rPr>
+        <w:rFonts w:ascii="Symbol" w:hAnsi="Symbol" w:hint="default"/>
+      </w:rPr>
+    </w:lvl>
+    <w:lvl w:ilvl="4" w:tplc="04160003" w:tentative="1">
+      <w:start w:val="1"/>
+      <w:numFmt w:val="bullet"/>
+      <w:lvlText w:val="o"/>
+      <w:lvlJc w:val="left"/>
+      <w:pPr>
+        <w:ind w:left="3945" w:hanging="360"/>
+      </w:pPr>
+      <w:rPr>
+        <w:rFonts w:ascii="Courier New" w:hAnsi="Courier New" w:cs="Courier New" w:hint="default"/>
+      </w:rPr>
+    </w:lvl>
+    <w:lvl w:ilvl="5" w:tplc="04160005" w:tentative="1">
+      <w:start w:val="1"/>
+      <w:numFmt w:val="bullet"/>
+      <w:lvlText w:val=""/>
+      <w:lvlJc w:val="left"/>
+      <w:pPr>
+        <w:ind w:left="4665" w:hanging="360"/>
+      </w:pPr>
+      <w:rPr>
+        <w:rFonts w:ascii="Wingdings" w:hAnsi="Wingdings" w:hint="default"/>
+      </w:rPr>
+    </w:lvl>
+    <w:lvl w:ilvl="6" w:tplc="04160001" w:tentative="1">
+      <w:start w:val="1"/>
+      <w:numFmt w:val="bullet"/>
+      <w:lvlText w:val=""/>
+      <w:lvlJc w:val="left"/>
+      <w:pPr>
+        <w:ind w:left="5385" w:hanging="360"/>
+      </w:pPr>
+      <w:rPr>
+        <w:rFonts w:ascii="Symbol" w:hAnsi="Symbol" w:hint="default"/>
+      </w:rPr>
+    </w:lvl>
+    <w:lvl w:ilvl="7" w:tplc="04160003" w:tentative="1">
+      <w:start w:val="1"/>
+      <w:numFmt w:val="bullet"/>
+      <w:lvlText w:val="o"/>
+      <w:lvlJc w:val="left"/>
+      <w:pPr>
+        <w:ind w:left="6105" w:hanging="360"/>
+      </w:pPr>
+      <w:rPr>
+        <w:rFonts w:ascii="Courier New" w:hAnsi="Courier New" w:cs="Courier New" w:hint="default"/>
+      </w:rPr>
+    </w:lvl>
+    <w:lvl w:ilvl="8" w:tplc="04160005" w:tentative="1">
+      <w:start w:val="1"/>
+      <w:numFmt w:val="bullet"/>
+      <w:lvlText w:val=""/>
+      <w:lvlJc w:val="left"/>
+      <w:pPr>
+        <w:ind w:left="6825" w:hanging="360"/>
+      </w:pPr>
+      <w:rPr>
+        <w:rFonts w:ascii="Wingdings" w:hAnsi="Wingdings" w:hint="default"/>
+      </w:rPr>
+    </w:lvl>
+  </w:abstractNum>
+  <w:abstractNum w:abstractNumId="4" w15:restartNumberingAfterBreak="0">
+    <w:nsid w:val="715525FE"/>
+    <w:multiLevelType w:val="hybridMultilevel"/>
+    <w:tmpl w:val="78FCF09A"/>
+    <w:lvl w:ilvl="0" w:tplc="04160001">
+      <w:start w:val="1"/>
+      <w:numFmt w:val="bullet"/>
+      <w:lvlText w:val=""/>
+      <w:lvlJc w:val="left"/>
+      <w:pPr>
+        <w:ind w:left="720" w:hanging="360"/>
+      </w:pPr>
+      <w:rPr>
+        <w:rFonts w:ascii="Symbol" w:hAnsi="Symbol" w:hint="default"/>
+      </w:rPr>
+    </w:lvl>
+    <w:lvl w:ilvl="1" w:tplc="04160003" w:tentative="1">
+      <w:start w:val="1"/>
+      <w:numFmt w:val="bullet"/>
+      <w:lvlText w:val="o"/>
+      <w:lvlJc w:val="left"/>
+      <w:pPr>
+        <w:ind w:left="1440" w:hanging="360"/>
+      </w:pPr>
+      <w:rPr>
+        <w:rFonts w:ascii="Courier New" w:hAnsi="Courier New" w:cs="Courier New" w:hint="default"/>
+      </w:rPr>
+    </w:lvl>
+    <w:lvl w:ilvl="2" w:tplc="04160005" w:tentative="1">
+      <w:start w:val="1"/>
+      <w:numFmt w:val="bullet"/>
+      <w:lvlText w:val=""/>
+      <w:lvlJc w:val="left"/>
+      <w:pPr>
+        <w:ind w:left="2160" w:hanging="360"/>
+      </w:pPr>
+      <w:rPr>
+        <w:rFonts w:ascii="Wingdings" w:hAnsi="Wingdings" w:hint="default"/>
+      </w:rPr>
+    </w:lvl>
+    <w:lvl w:ilvl="3" w:tplc="04160001" w:tentative="1">
+      <w:start w:val="1"/>
+      <w:numFmt w:val="bullet"/>
+      <w:lvlText w:val=""/>
+      <w:lvlJc w:val="left"/>
+      <w:pPr>
+        <w:ind w:left="2880" w:hanging="360"/>
+      </w:pPr>
+      <w:rPr>
+        <w:rFonts w:ascii="Symbol" w:hAnsi="Symbol" w:hint="default"/>
+      </w:rPr>
+    </w:lvl>
+    <w:lvl w:ilvl="4" w:tplc="04160003" w:tentative="1">
+      <w:start w:val="1"/>
+      <w:numFmt w:val="bullet"/>
+      <w:lvlText w:val="o"/>
+      <w:lvlJc w:val="left"/>
+      <w:pPr>
+        <w:ind w:left="3600" w:hanging="360"/>
+      </w:pPr>
+      <w:rPr>
+        <w:rFonts w:ascii="Courier New" w:hAnsi="Courier New" w:cs="Courier New" w:hint="default"/>
+      </w:rPr>
+    </w:lvl>
+    <w:lvl w:ilvl="5" w:tplc="04160005" w:tentative="1">
+      <w:start w:val="1"/>
+      <w:numFmt w:val="bullet"/>
+      <w:lvlText w:val=""/>
+      <w:lvlJc w:val="left"/>
+      <w:pPr>
+        <w:ind w:left="4320" w:hanging="360"/>
+      </w:pPr>
+      <w:rPr>
+        <w:rFonts w:ascii="Wingdings" w:hAnsi="Wingdings" w:hint="default"/>
+      </w:rPr>
+    </w:lvl>
+    <w:lvl w:ilvl="6" w:tplc="04160001" w:tentative="1">
+      <w:start w:val="1"/>
+      <w:numFmt w:val="bullet"/>
+      <w:lvlText w:val=""/>
+      <w:lvlJc w:val="left"/>
+      <w:pPr>
+        <w:ind w:left="5040" w:hanging="360"/>
+      </w:pPr>
+      <w:rPr>
+        <w:rFonts w:ascii="Symbol" w:hAnsi="Symbol" w:hint="default"/>
+      </w:rPr>
+    </w:lvl>
+    <w:lvl w:ilvl="7" w:tplc="04160003" w:tentative="1">
+      <w:start w:val="1"/>
+      <w:numFmt w:val="bullet"/>
+      <w:lvlText w:val="o"/>
+      <w:lvlJc w:val="left"/>
+      <w:pPr>
+        <w:ind w:left="5760" w:hanging="360"/>
+      </w:pPr>
+      <w:rPr>
+        <w:rFonts w:ascii="Courier New" w:hAnsi="Courier New" w:cs="Courier New" w:hint="default"/>
+      </w:rPr>
+    </w:lvl>
+    <w:lvl w:ilvl="8" w:tplc="04160005" w:tentative="1">
+      <w:start w:val="1"/>
+      <w:numFmt w:val="bullet"/>
+      <w:lvlText w:val=""/>
+      <w:lvlJc w:val="left"/>
+      <w:pPr>
+        <w:ind w:left="6480" w:hanging="360"/>
+      </w:pPr>
+      <w:rPr>
+        <w:rFonts w:ascii="Wingdings" w:hAnsi="Wingdings" w:hint="default"/>
+      </w:rPr>
+    </w:lvl>
+  </w:abstractNum>
+  <w:num w:numId="1">
+    <w:abstractNumId w:val="2"/>
+  </w:num>
+  <w:num w:numId="2">
+    <w:abstractNumId w:val="3"/>
+  </w:num>
+  <w:num w:numId="3">
+    <w:abstractNumId w:val="4"/>
+  </w:num>
+  <w:num w:numId="4">
+    <w:abstractNumId w:val="1"/>
+  </w:num>
+  <w:num w:numId="5">
+    <w:abstractNumId w:val="0"/>
+  </w:num>
+</w:numbering>
 </file>
 
 <file path=word/styles.xml><?xml version="1.0" encoding="utf-8"?>
@@ -2381,6 +4958,17 @@
       <w:u w:val="single"/>
     </w:rPr>
   </w:style>
+  <w:style w:type="paragraph" w:styleId="PargrafodaLista">
+    <w:name w:val="List Paragraph"/>
+    <w:basedOn w:val="Normal"/>
+    <w:uiPriority w:val="34"/>
+    <w:qFormat/>
+    <w:rsid w:val="007B7D6F"/>
+    <w:pPr>
+      <w:ind w:left="720"/>
+      <w:contextualSpacing/>
+    </w:pPr>
+  </w:style>
 </w:styles>
 </file>
 
@@ -2650,7 +5238,7 @@
 </file>
 
 <file path=customXml/itemProps1.xml><?xml version="1.0" encoding="utf-8"?>
-<ds:datastoreItem xmlns:ds="http://schemas.openxmlformats.org/officeDocument/2006/customXml" ds:itemID="{FAF6510B-5AA4-43C7-A265-7F85CB6116A1}">
+<ds:datastoreItem xmlns:ds="http://schemas.openxmlformats.org/officeDocument/2006/customXml" ds:itemID="{2DE34FF0-0EC4-431B-ADF3-D3DB2A1A4988}">
   <ds:schemaRefs>
     <ds:schemaRef ds:uri="http://schemas.openxmlformats.org/officeDocument/2006/bibliography"/>
   </ds:schemaRefs>

</xml_diff>